<commit_message>
Added first React component!
</commit_message>
<xml_diff>
--- a/Learning.docx
+++ b/Learning.docx
@@ -276,338 +276,330 @@
       </w:r>
     </w:p>
     <w:p>
-      <w:r>
-        <w:t>Package Descriptions</w:t>
-      </w:r>
-    </w:p>
-    <w:p>
-      <w:pPr>
-        <w:pStyle w:val="ListParagraph"/>
-        <w:numPr>
-          <w:ilvl w:val="0"/>
-          <w:numId w:val="3"/>
-        </w:numPr>
-      </w:pPr>
-      <w:r>
-        <w:t>NPM is package manager</w:t>
-      </w:r>
-    </w:p>
-    <w:p>
-      <w:pPr>
-        <w:pStyle w:val="ListParagraph"/>
-        <w:numPr>
-          <w:ilvl w:val="0"/>
-          <w:numId w:val="3"/>
-        </w:numPr>
-      </w:pPr>
-      <w:r>
-        <w:lastRenderedPageBreak/>
-        <w:t xml:space="preserve">Node.js package of useful things including </w:t>
-      </w:r>
-      <w:proofErr w:type="spellStart"/>
-      <w:r>
-        <w:t>npm</w:t>
-      </w:r>
-      <w:proofErr w:type="spellEnd"/>
-      <w:r>
-        <w:t xml:space="preserve"> and stuff</w:t>
-      </w:r>
-    </w:p>
-    <w:p>
-      <w:pPr>
-        <w:pStyle w:val="ListParagraph"/>
-        <w:numPr>
-          <w:ilvl w:val="0"/>
-          <w:numId w:val="3"/>
-        </w:numPr>
-      </w:pPr>
-      <w:r>
-        <w:t>React is for front end framework (builds separate components) for on hover and like mouse over (state configuration)</w:t>
-      </w:r>
-    </w:p>
-    <w:p>
-      <w:pPr>
-        <w:pStyle w:val="ListParagraph"/>
-        <w:numPr>
-          <w:ilvl w:val="0"/>
-          <w:numId w:val="3"/>
-        </w:numPr>
-      </w:pPr>
-      <w:r>
-        <w:t>Webpack is for bundling react components (1 file)</w:t>
-      </w:r>
-    </w:p>
-    <w:p>
-      <w:pPr>
-        <w:pStyle w:val="ListParagraph"/>
-        <w:numPr>
-          <w:ilvl w:val="1"/>
-          <w:numId w:val="1"/>
-        </w:numPr>
-      </w:pPr>
-      <w:r>
-        <w:t>Webpack gets all of the components and makes it into one .</w:t>
-      </w:r>
-      <w:proofErr w:type="spellStart"/>
-      <w:r>
-        <w:t>js</w:t>
-      </w:r>
-      <w:proofErr w:type="spellEnd"/>
-      <w:r>
-        <w:t xml:space="preserve"> file or </w:t>
-      </w:r>
-      <w:proofErr w:type="spellStart"/>
-      <w:r>
-        <w:t>css</w:t>
-      </w:r>
-      <w:proofErr w:type="spellEnd"/>
-      <w:r>
-        <w:t xml:space="preserve"> file etc.</w:t>
-      </w:r>
-    </w:p>
-    <w:p>
-      <w:pPr>
-        <w:pStyle w:val="ListParagraph"/>
-        <w:numPr>
-          <w:ilvl w:val="1"/>
-          <w:numId w:val="1"/>
-        </w:numPr>
-      </w:pPr>
-      <w:r>
-        <w:t>Webpack-cli is for interacting with webpack (like client) need to install with webpack</w:t>
-      </w:r>
-    </w:p>
-    <w:p>
-      <w:pPr>
-        <w:pStyle w:val="ListParagraph"/>
-        <w:numPr>
-          <w:ilvl w:val="0"/>
-          <w:numId w:val="1"/>
-        </w:numPr>
-      </w:pPr>
-      <w:r>
-        <w:t>babel</w:t>
-      </w:r>
-      <w:r>
-        <w:t xml:space="preserve"> is for reading code and changing it live</w:t>
-      </w:r>
-    </w:p>
-    <w:p>
-      <w:pPr>
-        <w:pStyle w:val="ListParagraph"/>
-        <w:numPr>
-          <w:ilvl w:val="0"/>
-          <w:numId w:val="1"/>
-        </w:numPr>
-      </w:pPr>
-      <w:r>
-        <w:t>@babel/preset-</w:t>
-      </w:r>
-      <w:proofErr w:type="spellStart"/>
-      <w:r>
-        <w:t>emv</w:t>
-      </w:r>
-      <w:proofErr w:type="spellEnd"/>
-    </w:p>
-    <w:p>
-      <w:pPr>
-        <w:pStyle w:val="ListParagraph"/>
-        <w:numPr>
-          <w:ilvl w:val="1"/>
-          <w:numId w:val="1"/>
-        </w:numPr>
-      </w:pPr>
-      <w:r>
-        <w:t xml:space="preserve">Is like vanilla </w:t>
-      </w:r>
-      <w:proofErr w:type="spellStart"/>
-      <w:r>
-        <w:t>js</w:t>
-      </w:r>
-      <w:proofErr w:type="spellEnd"/>
-    </w:p>
-    <w:p>
-      <w:pPr>
-        <w:pStyle w:val="ListParagraph"/>
-        <w:numPr>
-          <w:ilvl w:val="0"/>
-          <w:numId w:val="1"/>
-        </w:numPr>
-      </w:pPr>
-      <w:r>
-        <w:t>@babel/preset-react</w:t>
-      </w:r>
-    </w:p>
-    <w:p>
-      <w:pPr>
-        <w:pStyle w:val="ListParagraph"/>
-        <w:numPr>
-          <w:ilvl w:val="1"/>
-          <w:numId w:val="1"/>
-        </w:numPr>
-      </w:pPr>
-      <w:r>
-        <w:t xml:space="preserve">Allows babel to read both vanilla and react </w:t>
-      </w:r>
-      <w:proofErr w:type="spellStart"/>
-      <w:r>
-        <w:t>js</w:t>
-      </w:r>
-      <w:proofErr w:type="spellEnd"/>
-    </w:p>
-    <w:p>
-      <w:pPr>
-        <w:pStyle w:val="ListParagraph"/>
-        <w:numPr>
-          <w:ilvl w:val="0"/>
-          <w:numId w:val="1"/>
-        </w:numPr>
-      </w:pPr>
-      <w:proofErr w:type="spellStart"/>
-      <w:r>
-        <w:t>Nodemon</w:t>
-      </w:r>
-      <w:proofErr w:type="spellEnd"/>
-    </w:p>
-    <w:p>
-      <w:pPr>
-        <w:pStyle w:val="ListParagraph"/>
-        <w:numPr>
-          <w:ilvl w:val="1"/>
-          <w:numId w:val="1"/>
-        </w:numPr>
-      </w:pPr>
-      <w:r>
-        <w:t>Any changes you make to your folder, will continuously update test environment (convenience)</w:t>
-      </w:r>
-    </w:p>
-    <w:p>
-      <w:pPr>
-        <w:pStyle w:val="ListParagraph"/>
-        <w:numPr>
-          <w:ilvl w:val="1"/>
-          <w:numId w:val="1"/>
-        </w:numPr>
-      </w:pPr>
-      <w:r>
-        <w:t xml:space="preserve">Makes it so you don’t have to run </w:t>
-      </w:r>
-      <w:proofErr w:type="spellStart"/>
-      <w:r>
-        <w:t>npm</w:t>
-      </w:r>
-      <w:proofErr w:type="spellEnd"/>
-      <w:r>
-        <w:t xml:space="preserve"> start </w:t>
-      </w:r>
-      <w:proofErr w:type="spellStart"/>
-      <w:r>
-        <w:t>everytime</w:t>
-      </w:r>
-      <w:proofErr w:type="spellEnd"/>
-      <w:r>
-        <w:t xml:space="preserve"> you start up test environment</w:t>
-      </w:r>
-    </w:p>
-    <w:p>
-      <w:pPr>
-        <w:pStyle w:val="ListParagraph"/>
-        <w:numPr>
-          <w:ilvl w:val="0"/>
-          <w:numId w:val="1"/>
-        </w:numPr>
-      </w:pPr>
-      <w:r>
-        <w:t>Express</w:t>
-      </w:r>
-    </w:p>
-    <w:p>
-      <w:pPr>
-        <w:pStyle w:val="ListParagraph"/>
-        <w:numPr>
-          <w:ilvl w:val="1"/>
-          <w:numId w:val="1"/>
-        </w:numPr>
-      </w:pPr>
-      <w:proofErr w:type="gramStart"/>
-      <w:r>
-        <w:t>Server side</w:t>
-      </w:r>
-      <w:proofErr w:type="gramEnd"/>
-      <w:r>
-        <w:t xml:space="preserve"> package</w:t>
-      </w:r>
-    </w:p>
-    <w:p>
-      <w:pPr>
-        <w:pStyle w:val="ListParagraph"/>
-        <w:numPr>
-          <w:ilvl w:val="0"/>
-          <w:numId w:val="1"/>
-        </w:numPr>
-      </w:pPr>
-      <w:r>
-        <w:t>Body-parser</w:t>
-      </w:r>
-    </w:p>
-    <w:p>
-      <w:pPr>
-        <w:pStyle w:val="ListParagraph"/>
-        <w:numPr>
-          <w:ilvl w:val="1"/>
-          <w:numId w:val="1"/>
-        </w:numPr>
-      </w:pPr>
-      <w:r>
-        <w:t xml:space="preserve">Option that allows you to change string version of data to actual objects (kind of like casting in </w:t>
-      </w:r>
-      <w:proofErr w:type="spellStart"/>
-      <w:r>
-        <w:t>c++</w:t>
-      </w:r>
-      <w:proofErr w:type="spellEnd"/>
-      <w:r>
-        <w:t>)</w:t>
-      </w:r>
-    </w:p>
-    <w:p>
-      <w:pPr>
-        <w:pStyle w:val="ListParagraph"/>
-        <w:numPr>
-          <w:ilvl w:val="0"/>
-          <w:numId w:val="1"/>
-        </w:numPr>
-      </w:pPr>
-    </w:p>
-    <w:p/>
-    <w:p>
-      <w:r>
-        <w:t>Steps:</w:t>
-      </w:r>
-    </w:p>
-    <w:p>
-      <w:pPr>
-        <w:pStyle w:val="ListParagraph"/>
-        <w:numPr>
-          <w:ilvl w:val="0"/>
-          <w:numId w:val="2"/>
-        </w:numPr>
-      </w:pPr>
-      <w:r>
-        <w:t xml:space="preserve">Installed Node.js, </w:t>
-      </w:r>
-      <w:proofErr w:type="spellStart"/>
-      <w:r>
-        <w:t>npm</w:t>
-      </w:r>
-      <w:proofErr w:type="spellEnd"/>
-      <w:r>
-        <w:t xml:space="preserve"> (part of node), created git repository</w:t>
+      <w:pPr>
+        <w:pStyle w:val="ListParagraph"/>
+        <w:numPr>
+          <w:ilvl w:val="1"/>
+          <w:numId w:val="1"/>
+        </w:numPr>
+      </w:pPr>
+      <w:r>
+        <w:t>@types/react</w:t>
       </w:r>
       <w:bookmarkStart w:id="0" w:name="_GoBack"/>
       <w:bookmarkEnd w:id="0"/>
     </w:p>
     <w:p>
+      <w:r>
+        <w:t>Package Descriptions</w:t>
+      </w:r>
+    </w:p>
+    <w:p>
+      <w:pPr>
+        <w:pStyle w:val="ListParagraph"/>
+        <w:numPr>
+          <w:ilvl w:val="0"/>
+          <w:numId w:val="3"/>
+        </w:numPr>
+      </w:pPr>
+      <w:r>
+        <w:lastRenderedPageBreak/>
+        <w:t>NPM is package manager</w:t>
+      </w:r>
+    </w:p>
+    <w:p>
+      <w:pPr>
+        <w:pStyle w:val="ListParagraph"/>
+        <w:numPr>
+          <w:ilvl w:val="0"/>
+          <w:numId w:val="3"/>
+        </w:numPr>
+      </w:pPr>
+      <w:r>
+        <w:t xml:space="preserve">Node.js package of useful things including </w:t>
+      </w:r>
+      <w:proofErr w:type="spellStart"/>
+      <w:r>
+        <w:t>npm</w:t>
+      </w:r>
+      <w:proofErr w:type="spellEnd"/>
+      <w:r>
+        <w:t xml:space="preserve"> and stuff</w:t>
+      </w:r>
+    </w:p>
+    <w:p>
+      <w:pPr>
+        <w:pStyle w:val="ListParagraph"/>
+        <w:numPr>
+          <w:ilvl w:val="0"/>
+          <w:numId w:val="3"/>
+        </w:numPr>
+      </w:pPr>
+      <w:r>
+        <w:t>React is for front end framework (builds separate components) for on hover and like mouse over (state configuration)</w:t>
+      </w:r>
+    </w:p>
+    <w:p>
+      <w:pPr>
+        <w:pStyle w:val="ListParagraph"/>
+        <w:numPr>
+          <w:ilvl w:val="0"/>
+          <w:numId w:val="3"/>
+        </w:numPr>
+      </w:pPr>
+      <w:r>
+        <w:t>Webpack is for bundling react components (1 file)</w:t>
+      </w:r>
+    </w:p>
+    <w:p>
+      <w:pPr>
+        <w:pStyle w:val="ListParagraph"/>
+        <w:numPr>
+          <w:ilvl w:val="1"/>
+          <w:numId w:val="1"/>
+        </w:numPr>
+      </w:pPr>
+      <w:r>
+        <w:t>Webpack gets all of the components and makes it into one .</w:t>
+      </w:r>
+      <w:proofErr w:type="spellStart"/>
+      <w:r>
+        <w:t>js</w:t>
+      </w:r>
+      <w:proofErr w:type="spellEnd"/>
+      <w:r>
+        <w:t xml:space="preserve"> file or </w:t>
+      </w:r>
+      <w:proofErr w:type="spellStart"/>
+      <w:r>
+        <w:t>css</w:t>
+      </w:r>
+      <w:proofErr w:type="spellEnd"/>
+      <w:r>
+        <w:t xml:space="preserve"> file etc.</w:t>
+      </w:r>
+    </w:p>
+    <w:p>
+      <w:pPr>
+        <w:pStyle w:val="ListParagraph"/>
+        <w:numPr>
+          <w:ilvl w:val="1"/>
+          <w:numId w:val="1"/>
+        </w:numPr>
+      </w:pPr>
+      <w:r>
+        <w:t>Webpack-cli is for interacting with webpack (like client) need to install with webpack</w:t>
+      </w:r>
+    </w:p>
+    <w:p>
+      <w:pPr>
+        <w:pStyle w:val="ListParagraph"/>
+        <w:numPr>
+          <w:ilvl w:val="0"/>
+          <w:numId w:val="1"/>
+        </w:numPr>
+      </w:pPr>
+      <w:r>
+        <w:t>babel</w:t>
+      </w:r>
+      <w:r>
+        <w:t xml:space="preserve"> is for reading code and changing it live</w:t>
+      </w:r>
+    </w:p>
+    <w:p>
+      <w:pPr>
+        <w:pStyle w:val="ListParagraph"/>
+        <w:numPr>
+          <w:ilvl w:val="0"/>
+          <w:numId w:val="1"/>
+        </w:numPr>
+      </w:pPr>
+      <w:r>
+        <w:t>@babel/preset-</w:t>
+      </w:r>
+      <w:proofErr w:type="spellStart"/>
+      <w:r>
+        <w:t>emv</w:t>
+      </w:r>
+      <w:proofErr w:type="spellEnd"/>
+    </w:p>
+    <w:p>
+      <w:pPr>
+        <w:pStyle w:val="ListParagraph"/>
+        <w:numPr>
+          <w:ilvl w:val="1"/>
+          <w:numId w:val="1"/>
+        </w:numPr>
+      </w:pPr>
+      <w:r>
+        <w:t xml:space="preserve">Is like vanilla </w:t>
+      </w:r>
+      <w:proofErr w:type="spellStart"/>
+      <w:r>
+        <w:t>js</w:t>
+      </w:r>
+      <w:proofErr w:type="spellEnd"/>
+    </w:p>
+    <w:p>
+      <w:pPr>
+        <w:pStyle w:val="ListParagraph"/>
+        <w:numPr>
+          <w:ilvl w:val="0"/>
+          <w:numId w:val="1"/>
+        </w:numPr>
+      </w:pPr>
+      <w:r>
+        <w:t>@babel/preset-react</w:t>
+      </w:r>
+    </w:p>
+    <w:p>
+      <w:pPr>
+        <w:pStyle w:val="ListParagraph"/>
+        <w:numPr>
+          <w:ilvl w:val="1"/>
+          <w:numId w:val="1"/>
+        </w:numPr>
+      </w:pPr>
+      <w:r>
+        <w:t xml:space="preserve">Allows babel to read both vanilla and react </w:t>
+      </w:r>
+      <w:proofErr w:type="spellStart"/>
+      <w:r>
+        <w:t>js</w:t>
+      </w:r>
+      <w:proofErr w:type="spellEnd"/>
+    </w:p>
+    <w:p>
+      <w:pPr>
+        <w:pStyle w:val="ListParagraph"/>
+        <w:numPr>
+          <w:ilvl w:val="0"/>
+          <w:numId w:val="1"/>
+        </w:numPr>
+      </w:pPr>
+      <w:proofErr w:type="spellStart"/>
+      <w:r>
+        <w:t>Nodemon</w:t>
+      </w:r>
+      <w:proofErr w:type="spellEnd"/>
+    </w:p>
+    <w:p>
+      <w:pPr>
+        <w:pStyle w:val="ListParagraph"/>
+        <w:numPr>
+          <w:ilvl w:val="1"/>
+          <w:numId w:val="1"/>
+        </w:numPr>
+      </w:pPr>
+      <w:r>
+        <w:t>Any changes you make to your folder, will continuously update test environment (convenience)</w:t>
+      </w:r>
+    </w:p>
+    <w:p>
+      <w:pPr>
+        <w:pStyle w:val="ListParagraph"/>
+        <w:numPr>
+          <w:ilvl w:val="1"/>
+          <w:numId w:val="1"/>
+        </w:numPr>
+      </w:pPr>
+      <w:r>
+        <w:t xml:space="preserve">Makes it so you don’t have to run </w:t>
+      </w:r>
+      <w:proofErr w:type="spellStart"/>
+      <w:r>
+        <w:t>npm</w:t>
+      </w:r>
+      <w:proofErr w:type="spellEnd"/>
+      <w:r>
+        <w:t xml:space="preserve"> start </w:t>
+      </w:r>
+      <w:proofErr w:type="spellStart"/>
+      <w:r>
+        <w:t>everytime</w:t>
+      </w:r>
+      <w:proofErr w:type="spellEnd"/>
+      <w:r>
+        <w:t xml:space="preserve"> you start up test environment</w:t>
+      </w:r>
+    </w:p>
+    <w:p>
+      <w:pPr>
+        <w:pStyle w:val="ListParagraph"/>
+        <w:numPr>
+          <w:ilvl w:val="0"/>
+          <w:numId w:val="1"/>
+        </w:numPr>
+      </w:pPr>
+      <w:r>
+        <w:t>Express</w:t>
+      </w:r>
+    </w:p>
+    <w:p>
+      <w:pPr>
+        <w:pStyle w:val="ListParagraph"/>
+        <w:numPr>
+          <w:ilvl w:val="1"/>
+          <w:numId w:val="1"/>
+        </w:numPr>
+      </w:pPr>
+      <w:proofErr w:type="gramStart"/>
+      <w:r>
+        <w:t>Server side</w:t>
+      </w:r>
+      <w:proofErr w:type="gramEnd"/>
+      <w:r>
+        <w:t xml:space="preserve"> package</w:t>
+      </w:r>
+    </w:p>
+    <w:p>
+      <w:pPr>
+        <w:pStyle w:val="ListParagraph"/>
+        <w:numPr>
+          <w:ilvl w:val="0"/>
+          <w:numId w:val="1"/>
+        </w:numPr>
+      </w:pPr>
+      <w:r>
+        <w:t>Body-parser</w:t>
+      </w:r>
+    </w:p>
+    <w:p>
+      <w:pPr>
+        <w:pStyle w:val="ListParagraph"/>
+        <w:numPr>
+          <w:ilvl w:val="1"/>
+          <w:numId w:val="1"/>
+        </w:numPr>
+      </w:pPr>
+      <w:r>
+        <w:t xml:space="preserve">Option that allows you to change string version of data to actual objects (kind of like casting in </w:t>
+      </w:r>
+      <w:proofErr w:type="spellStart"/>
+      <w:r>
+        <w:t>c++</w:t>
+      </w:r>
+      <w:proofErr w:type="spellEnd"/>
+      <w:r>
+        <w:t>)</w:t>
+      </w:r>
+    </w:p>
+    <w:p>
+      <w:pPr>
+        <w:pStyle w:val="ListParagraph"/>
+        <w:numPr>
+          <w:ilvl w:val="0"/>
+          <w:numId w:val="1"/>
+        </w:numPr>
+      </w:pPr>
+    </w:p>
+    <w:p/>
+    <w:p>
+      <w:r>
+        <w:t>Steps:</w:t>
+      </w:r>
+    </w:p>
+    <w:p>
       <w:pPr>
         <w:pStyle w:val="ListParagraph"/>
         <w:numPr>
@@ -616,6 +608,26 @@
         </w:numPr>
       </w:pPr>
       <w:r>
+        <w:t xml:space="preserve">Installed Node.js, </w:t>
+      </w:r>
+      <w:proofErr w:type="spellStart"/>
+      <w:r>
+        <w:t>npm</w:t>
+      </w:r>
+      <w:proofErr w:type="spellEnd"/>
+      <w:r>
+        <w:t xml:space="preserve"> (part of node), created git repository</w:t>
+      </w:r>
+    </w:p>
+    <w:p>
+      <w:pPr>
+        <w:pStyle w:val="ListParagraph"/>
+        <w:numPr>
+          <w:ilvl w:val="0"/>
+          <w:numId w:val="2"/>
+        </w:numPr>
+      </w:pPr>
+      <w:r>
         <w:t>Set environment variables</w:t>
       </w:r>
     </w:p>
@@ -714,14 +726,152 @@
       </w:pPr>
       <w:r>
         <w:t>Make an express server</w:t>
+      </w:r>
+    </w:p>
+    <w:p>
+      <w:pPr>
+        <w:pStyle w:val="ListParagraph"/>
+        <w:numPr>
+          <w:ilvl w:val="0"/>
+          <w:numId w:val="2"/>
+        </w:numPr>
+      </w:pPr>
+      <w:r>
+        <w:t xml:space="preserve">GO to </w:t>
+      </w:r>
+      <w:proofErr w:type="spellStart"/>
+      <w:proofErr w:type="gramStart"/>
+      <w:r>
+        <w:t>package.json</w:t>
+      </w:r>
+      <w:proofErr w:type="spellEnd"/>
+      <w:proofErr w:type="gramEnd"/>
+      <w:r>
+        <w:t xml:space="preserve"> and add script for </w:t>
+      </w:r>
+      <w:proofErr w:type="spellStart"/>
+      <w:r>
+        <w:t>npm</w:t>
+      </w:r>
+      <w:proofErr w:type="spellEnd"/>
+      <w:r>
+        <w:t xml:space="preserve"> to use</w:t>
+      </w:r>
+    </w:p>
+    <w:p>
+      <w:pPr>
+        <w:shd w:val="clear" w:color="auto" w:fill="1E1E1E"/>
+        <w:spacing w:line="285" w:lineRule="atLeast"/>
+        <w:rPr>
+          <w:rFonts w:ascii="Consolas" w:eastAsia="Times New Roman" w:hAnsi="Consolas" w:cs="Consolas"/>
+          <w:color w:val="D4D4D4"/>
+          <w:sz w:val="21"/>
+          <w:szCs w:val="21"/>
+        </w:rPr>
+      </w:pPr>
+      <w:r>
+        <w:lastRenderedPageBreak/>
+        <w:t xml:space="preserve">Ex. </w:t>
+      </w:r>
+      <w:r>
+        <w:rPr>
+          <w:rFonts w:ascii="Consolas" w:eastAsia="Times New Roman" w:hAnsi="Consolas" w:cs="Consolas"/>
+          <w:color w:val="9CDCFE"/>
+          <w:sz w:val="21"/>
+          <w:szCs w:val="21"/>
+        </w:rPr>
+        <w:t>"start"</w:t>
+      </w:r>
+      <w:r>
+        <w:rPr>
+          <w:rFonts w:ascii="Consolas" w:eastAsia="Times New Roman" w:hAnsi="Consolas" w:cs="Consolas"/>
+          <w:color w:val="D4D4D4"/>
+          <w:sz w:val="21"/>
+          <w:szCs w:val="21"/>
+        </w:rPr>
+        <w:t xml:space="preserve">: </w:t>
+      </w:r>
+      <w:r>
+        <w:rPr>
+          <w:rFonts w:ascii="Consolas" w:eastAsia="Times New Roman" w:hAnsi="Consolas" w:cs="Consolas"/>
+          <w:color w:val="CE9178"/>
+          <w:sz w:val="21"/>
+          <w:szCs w:val="21"/>
+        </w:rPr>
+        <w:t>"</w:t>
+      </w:r>
+      <w:proofErr w:type="spellStart"/>
+      <w:r>
+        <w:rPr>
+          <w:rFonts w:ascii="Consolas" w:eastAsia="Times New Roman" w:hAnsi="Consolas" w:cs="Consolas"/>
+          <w:color w:val="CE9178"/>
+          <w:sz w:val="21"/>
+          <w:szCs w:val="21"/>
+        </w:rPr>
+        <w:t>nodemon</w:t>
+      </w:r>
+      <w:proofErr w:type="spellEnd"/>
+      <w:r>
+        <w:rPr>
+          <w:rFonts w:ascii="Consolas" w:eastAsia="Times New Roman" w:hAnsi="Consolas" w:cs="Consolas"/>
+          <w:color w:val="CE9178"/>
+          <w:sz w:val="21"/>
+          <w:szCs w:val="21"/>
+        </w:rPr>
+        <w:t xml:space="preserve"> Server/index.js"</w:t>
+      </w:r>
+      <w:r>
+        <w:rPr>
+          <w:rFonts w:ascii="Consolas" w:eastAsia="Times New Roman" w:hAnsi="Consolas" w:cs="Consolas"/>
+          <w:color w:val="D4D4D4"/>
+          <w:sz w:val="21"/>
+          <w:szCs w:val="21"/>
+        </w:rPr>
+        <w:t>,</w:t>
+      </w:r>
+    </w:p>
+    <w:p>
+      <w:pPr>
+        <w:pStyle w:val="ListParagraph"/>
+        <w:numPr>
+          <w:ilvl w:val="0"/>
+          <w:numId w:val="2"/>
+        </w:numPr>
+      </w:pPr>
+      <w:r>
+        <w:t>Use NPM start to start server</w:t>
+      </w:r>
+    </w:p>
+    <w:p>
+      <w:pPr>
+        <w:pStyle w:val="ListParagraph"/>
+        <w:numPr>
+          <w:ilvl w:val="0"/>
+          <w:numId w:val="2"/>
+        </w:numPr>
+      </w:pPr>
+      <w:r>
+        <w:t>Now start adding react components (look into files for comments)</w:t>
+      </w:r>
+    </w:p>
+    <w:p>
+      <w:pPr>
+        <w:pStyle w:val="ListParagraph"/>
+        <w:numPr>
+          <w:ilvl w:val="0"/>
+          <w:numId w:val="2"/>
+        </w:numPr>
+      </w:pPr>
+      <w:r>
+        <w:t>GOOD LUCK!</w:t>
       </w:r>
     </w:p>
     <w:p/>
     <w:p/>
-    <w:p>
-      <w:proofErr w:type="spellStart"/>
-      <w:r>
-        <w:lastRenderedPageBreak/>
+    <w:p/>
+    <w:p>
+      <w:proofErr w:type="spellStart"/>
+      <w:r>
         <w:t>Npm</w:t>
       </w:r>
       <w:proofErr w:type="spellEnd"/>

</xml_diff>

<commit_message>
Added background, new font, css, and title component
</commit_message>
<xml_diff>
--- a/Learning.docx
+++ b/Learning.docx
@@ -286,313 +286,1094 @@
       <w:r>
         <w:t>@types/react</w:t>
       </w:r>
+    </w:p>
+    <w:p>
+      <w:pPr>
+        <w:pStyle w:val="ListParagraph"/>
+        <w:numPr>
+          <w:ilvl w:val="1"/>
+          <w:numId w:val="1"/>
+        </w:numPr>
+      </w:pPr>
+      <w:r>
+        <w:t>@types/</w:t>
+      </w:r>
+      <w:proofErr w:type="spellStart"/>
+      <w:r>
+        <w:t>reactDOM</w:t>
+      </w:r>
+      <w:proofErr w:type="spellEnd"/>
+    </w:p>
+    <w:p>
+      <w:pPr>
+        <w:pStyle w:val="ListParagraph"/>
+        <w:numPr>
+          <w:ilvl w:val="1"/>
+          <w:numId w:val="1"/>
+        </w:numPr>
+      </w:pPr>
+      <w:r>
+        <w:rPr>
+          <w:rFonts w:ascii="Courier New" w:eastAsia="Times New Roman" w:hAnsi="Courier New" w:cs="Courier New"/>
+          <w:sz w:val="20"/>
+          <w:szCs w:val="20"/>
+        </w:rPr>
+        <w:t xml:space="preserve">--save </w:t>
+      </w:r>
+      <w:proofErr w:type="spellStart"/>
+      <w:r>
+        <w:rPr>
+          <w:rFonts w:ascii="Courier New" w:eastAsia="Times New Roman" w:hAnsi="Courier New" w:cs="Courier New"/>
+          <w:sz w:val="20"/>
+          <w:szCs w:val="20"/>
+        </w:rPr>
+        <w:t>url</w:t>
+      </w:r>
+      <w:proofErr w:type="spellEnd"/>
+      <w:r>
+        <w:rPr>
+          <w:rFonts w:ascii="Courier New" w:eastAsia="Times New Roman" w:hAnsi="Courier New" w:cs="Courier New"/>
+          <w:sz w:val="20"/>
+          <w:szCs w:val="20"/>
+        </w:rPr>
+        <w:t>-loader</w:t>
+      </w:r>
+    </w:p>
+    <w:p>
+      <w:pPr>
+        <w:pStyle w:val="ListParagraph"/>
+        <w:numPr>
+          <w:ilvl w:val="1"/>
+          <w:numId w:val="1"/>
+        </w:numPr>
+      </w:pPr>
+      <w:r>
+        <w:rPr>
+          <w:rStyle w:val="Strong"/>
+        </w:rPr>
+        <w:lastRenderedPageBreak/>
+        <w:t xml:space="preserve">--save style-loader </w:t>
+      </w:r>
+      <w:proofErr w:type="spellStart"/>
+      <w:r>
+        <w:rPr>
+          <w:rStyle w:val="Strong"/>
+        </w:rPr>
+        <w:t>css</w:t>
+      </w:r>
+      <w:proofErr w:type="spellEnd"/>
+      <w:r>
+        <w:rPr>
+          <w:rStyle w:val="Strong"/>
+        </w:rPr>
+        <w:t>-loader</w:t>
+      </w:r>
+    </w:p>
+    <w:p>
+      <w:r>
+        <w:t>Package Descriptions</w:t>
+      </w:r>
+    </w:p>
+    <w:p>
+      <w:pPr>
+        <w:pStyle w:val="ListParagraph"/>
+        <w:numPr>
+          <w:ilvl w:val="0"/>
+          <w:numId w:val="3"/>
+        </w:numPr>
+      </w:pPr>
+      <w:r>
+        <w:t>NPM is package manager</w:t>
+      </w:r>
+    </w:p>
+    <w:p>
+      <w:pPr>
+        <w:pStyle w:val="ListParagraph"/>
+        <w:numPr>
+          <w:ilvl w:val="0"/>
+          <w:numId w:val="3"/>
+        </w:numPr>
+      </w:pPr>
+      <w:r>
+        <w:t xml:space="preserve">Node.js package of useful things including </w:t>
+      </w:r>
+      <w:proofErr w:type="spellStart"/>
+      <w:r>
+        <w:t>npm</w:t>
+      </w:r>
+      <w:proofErr w:type="spellEnd"/>
+      <w:r>
+        <w:t xml:space="preserve"> and stuff</w:t>
+      </w:r>
+    </w:p>
+    <w:p>
+      <w:pPr>
+        <w:pStyle w:val="ListParagraph"/>
+        <w:numPr>
+          <w:ilvl w:val="0"/>
+          <w:numId w:val="3"/>
+        </w:numPr>
+      </w:pPr>
+      <w:r>
+        <w:t>React is for front end framework (builds separate components) for on hover and like mouse over (state configuration)</w:t>
+      </w:r>
+    </w:p>
+    <w:p>
+      <w:pPr>
+        <w:pStyle w:val="ListParagraph"/>
+        <w:numPr>
+          <w:ilvl w:val="0"/>
+          <w:numId w:val="3"/>
+        </w:numPr>
+      </w:pPr>
+      <w:r>
+        <w:t>Webpack is for bundling react components (1 file)</w:t>
+      </w:r>
+    </w:p>
+    <w:p>
+      <w:pPr>
+        <w:pStyle w:val="ListParagraph"/>
+        <w:numPr>
+          <w:ilvl w:val="1"/>
+          <w:numId w:val="1"/>
+        </w:numPr>
+      </w:pPr>
+      <w:r>
+        <w:t>Webpack gets all of the components and makes it into one .</w:t>
+      </w:r>
+      <w:proofErr w:type="spellStart"/>
+      <w:r>
+        <w:t>js</w:t>
+      </w:r>
+      <w:proofErr w:type="spellEnd"/>
+      <w:r>
+        <w:t xml:space="preserve"> file or </w:t>
+      </w:r>
+      <w:proofErr w:type="spellStart"/>
+      <w:r>
+        <w:t>css</w:t>
+      </w:r>
+      <w:proofErr w:type="spellEnd"/>
+      <w:r>
+        <w:t xml:space="preserve"> file etc.</w:t>
+      </w:r>
+    </w:p>
+    <w:p>
+      <w:pPr>
+        <w:pStyle w:val="ListParagraph"/>
+        <w:numPr>
+          <w:ilvl w:val="1"/>
+          <w:numId w:val="1"/>
+        </w:numPr>
+      </w:pPr>
+      <w:r>
+        <w:t>Webpack-cli is for interacting with webpack (like client) need to install with webpack</w:t>
+      </w:r>
+    </w:p>
+    <w:p>
+      <w:pPr>
+        <w:pStyle w:val="ListParagraph"/>
+        <w:numPr>
+          <w:ilvl w:val="0"/>
+          <w:numId w:val="1"/>
+        </w:numPr>
+      </w:pPr>
+      <w:r>
+        <w:t>babel</w:t>
+      </w:r>
+      <w:r>
+        <w:t xml:space="preserve"> is for reading code and changing it live</w:t>
+      </w:r>
+    </w:p>
+    <w:p>
+      <w:pPr>
+        <w:pStyle w:val="ListParagraph"/>
+        <w:numPr>
+          <w:ilvl w:val="0"/>
+          <w:numId w:val="1"/>
+        </w:numPr>
+      </w:pPr>
+      <w:r>
+        <w:t>@babel/preset-</w:t>
+      </w:r>
+      <w:proofErr w:type="spellStart"/>
+      <w:r>
+        <w:t>emv</w:t>
+      </w:r>
+      <w:proofErr w:type="spellEnd"/>
+    </w:p>
+    <w:p>
+      <w:pPr>
+        <w:pStyle w:val="ListParagraph"/>
+        <w:numPr>
+          <w:ilvl w:val="1"/>
+          <w:numId w:val="1"/>
+        </w:numPr>
+      </w:pPr>
+      <w:r>
+        <w:t xml:space="preserve">Is like vanilla </w:t>
+      </w:r>
+      <w:proofErr w:type="spellStart"/>
+      <w:r>
+        <w:t>js</w:t>
+      </w:r>
+      <w:proofErr w:type="spellEnd"/>
+    </w:p>
+    <w:p>
+      <w:pPr>
+        <w:pStyle w:val="ListParagraph"/>
+        <w:numPr>
+          <w:ilvl w:val="0"/>
+          <w:numId w:val="1"/>
+        </w:numPr>
+      </w:pPr>
+      <w:r>
+        <w:t>@babel/preset-react</w:t>
+      </w:r>
+    </w:p>
+    <w:p>
+      <w:pPr>
+        <w:pStyle w:val="ListParagraph"/>
+        <w:numPr>
+          <w:ilvl w:val="1"/>
+          <w:numId w:val="1"/>
+        </w:numPr>
+      </w:pPr>
+      <w:r>
+        <w:t xml:space="preserve">Allows babel to read both vanilla and react </w:t>
+      </w:r>
+      <w:proofErr w:type="spellStart"/>
+      <w:r>
+        <w:t>js</w:t>
+      </w:r>
+      <w:proofErr w:type="spellEnd"/>
+    </w:p>
+    <w:p>
+      <w:pPr>
+        <w:pStyle w:val="ListParagraph"/>
+        <w:numPr>
+          <w:ilvl w:val="0"/>
+          <w:numId w:val="1"/>
+        </w:numPr>
+      </w:pPr>
+      <w:proofErr w:type="spellStart"/>
+      <w:r>
+        <w:t>Nodemon</w:t>
+      </w:r>
+      <w:proofErr w:type="spellEnd"/>
+    </w:p>
+    <w:p>
+      <w:pPr>
+        <w:pStyle w:val="ListParagraph"/>
+        <w:numPr>
+          <w:ilvl w:val="1"/>
+          <w:numId w:val="1"/>
+        </w:numPr>
+      </w:pPr>
+      <w:r>
+        <w:t>Any changes you make to your folder, will continuously update test environment (convenience)</w:t>
+      </w:r>
+    </w:p>
+    <w:p>
+      <w:pPr>
+        <w:pStyle w:val="ListParagraph"/>
+        <w:numPr>
+          <w:ilvl w:val="1"/>
+          <w:numId w:val="1"/>
+        </w:numPr>
+      </w:pPr>
+      <w:r>
+        <w:t xml:space="preserve">Makes it so you don’t have to run </w:t>
+      </w:r>
+      <w:proofErr w:type="spellStart"/>
+      <w:r>
+        <w:t>npm</w:t>
+      </w:r>
+      <w:proofErr w:type="spellEnd"/>
+      <w:r>
+        <w:t xml:space="preserve"> start </w:t>
+      </w:r>
+      <w:proofErr w:type="spellStart"/>
+      <w:r>
+        <w:t>everytime</w:t>
+      </w:r>
+      <w:proofErr w:type="spellEnd"/>
+      <w:r>
+        <w:t xml:space="preserve"> you start up test environment</w:t>
+      </w:r>
+    </w:p>
+    <w:p>
+      <w:pPr>
+        <w:pStyle w:val="ListParagraph"/>
+        <w:numPr>
+          <w:ilvl w:val="0"/>
+          <w:numId w:val="1"/>
+        </w:numPr>
+      </w:pPr>
+      <w:r>
+        <w:t>Express</w:t>
+      </w:r>
+    </w:p>
+    <w:p>
+      <w:pPr>
+        <w:pStyle w:val="ListParagraph"/>
+        <w:numPr>
+          <w:ilvl w:val="1"/>
+          <w:numId w:val="1"/>
+        </w:numPr>
+      </w:pPr>
+      <w:proofErr w:type="gramStart"/>
+      <w:r>
+        <w:t>Server side</w:t>
+      </w:r>
+      <w:proofErr w:type="gramEnd"/>
+      <w:r>
+        <w:t xml:space="preserve"> package</w:t>
+      </w:r>
+    </w:p>
+    <w:p>
+      <w:pPr>
+        <w:pStyle w:val="ListParagraph"/>
+        <w:numPr>
+          <w:ilvl w:val="0"/>
+          <w:numId w:val="1"/>
+        </w:numPr>
+      </w:pPr>
+      <w:r>
+        <w:t>Body-parser</w:t>
+      </w:r>
+    </w:p>
+    <w:p>
+      <w:pPr>
+        <w:pStyle w:val="ListParagraph"/>
+        <w:numPr>
+          <w:ilvl w:val="1"/>
+          <w:numId w:val="1"/>
+        </w:numPr>
+      </w:pPr>
+      <w:r>
+        <w:t xml:space="preserve">Option that allows you to change string version of data to actual objects (kind of like casting in </w:t>
+      </w:r>
+      <w:proofErr w:type="spellStart"/>
+      <w:r>
+        <w:t>c++</w:t>
+      </w:r>
+      <w:proofErr w:type="spellEnd"/>
+      <w:r>
+        <w:t>)</w:t>
+      </w:r>
+    </w:p>
+    <w:p>
+      <w:pPr>
+        <w:pStyle w:val="HTMLPreformatted"/>
+        <w:numPr>
+          <w:ilvl w:val="0"/>
+          <w:numId w:val="1"/>
+        </w:numPr>
+      </w:pPr>
+      <w:r>
+        <w:rPr>
+          <w:rStyle w:val="pun"/>
+        </w:rPr>
+        <w:t>--</w:t>
+      </w:r>
+      <w:r>
+        <w:rPr>
+          <w:rStyle w:val="pln"/>
+        </w:rPr>
+        <w:t xml:space="preserve">save </w:t>
+      </w:r>
+      <w:proofErr w:type="spellStart"/>
+      <w:r>
+        <w:rPr>
+          <w:rStyle w:val="pln"/>
+        </w:rPr>
+        <w:t>url</w:t>
+      </w:r>
+      <w:proofErr w:type="spellEnd"/>
+      <w:r>
+        <w:rPr>
+          <w:rStyle w:val="pun"/>
+        </w:rPr>
+        <w:t>-</w:t>
+      </w:r>
+      <w:r>
+        <w:rPr>
+          <w:rStyle w:val="pln"/>
+        </w:rPr>
+        <w:t>loader</w:t>
+      </w:r>
+    </w:p>
+    <w:p>
+      <w:pPr>
+        <w:pStyle w:val="ListParagraph"/>
+        <w:numPr>
+          <w:ilvl w:val="1"/>
+          <w:numId w:val="1"/>
+        </w:numPr>
+      </w:pPr>
+      <w:r>
+        <w:t xml:space="preserve">For </w:t>
+      </w:r>
+      <w:proofErr w:type="spellStart"/>
+      <w:r>
+        <w:t>url</w:t>
+      </w:r>
+      <w:proofErr w:type="spellEnd"/>
+      <w:r>
+        <w:t xml:space="preserve"> parsing in react</w:t>
+      </w:r>
+    </w:p>
+    <w:p>
+      <w:pPr>
+        <w:pStyle w:val="HTMLPreformatted"/>
+        <w:numPr>
+          <w:ilvl w:val="0"/>
+          <w:numId w:val="1"/>
+        </w:numPr>
+      </w:pPr>
+      <w:r>
+        <w:rPr>
+          <w:rStyle w:val="pun"/>
+        </w:rPr>
+        <w:t>--</w:t>
+      </w:r>
+      <w:r>
+        <w:rPr>
+          <w:rStyle w:val="pln"/>
+        </w:rPr>
+        <w:t xml:space="preserve">save </w:t>
+      </w:r>
+      <w:r>
+        <w:rPr>
+          <w:rStyle w:val="pln"/>
+        </w:rPr>
+        <w:t>file</w:t>
+      </w:r>
+      <w:r>
+        <w:rPr>
+          <w:rStyle w:val="pun"/>
+        </w:rPr>
+        <w:t>-</w:t>
+      </w:r>
+      <w:r>
+        <w:rPr>
+          <w:rStyle w:val="pln"/>
+        </w:rPr>
+        <w:t>loader</w:t>
+      </w:r>
+    </w:p>
+    <w:p>
+      <w:pPr>
+        <w:pStyle w:val="ListParagraph"/>
+        <w:numPr>
+          <w:ilvl w:val="1"/>
+          <w:numId w:val="1"/>
+        </w:numPr>
+      </w:pPr>
+      <w:r>
+        <w:t>For file parsing</w:t>
+      </w:r>
+    </w:p>
+    <w:p>
+      <w:pPr>
+        <w:pStyle w:val="ListParagraph"/>
+        <w:numPr>
+          <w:ilvl w:val="0"/>
+          <w:numId w:val="1"/>
+        </w:numPr>
+        <w:shd w:val="clear" w:color="auto" w:fill="1E1E1E"/>
+        <w:spacing w:after="0" w:line="285" w:lineRule="atLeast"/>
+        <w:rPr>
+          <w:rFonts w:ascii="Consolas" w:eastAsia="Times New Roman" w:hAnsi="Consolas" w:cs="Consolas"/>
+          <w:color w:val="D4D4D4"/>
+          <w:sz w:val="21"/>
+          <w:szCs w:val="21"/>
+        </w:rPr>
+      </w:pPr>
+      <w:r>
+        <w:rPr>
+          <w:rFonts w:ascii="Consolas" w:eastAsia="Times New Roman" w:hAnsi="Consolas" w:cs="Consolas"/>
+          <w:color w:val="D4D4D4"/>
+          <w:sz w:val="21"/>
+          <w:szCs w:val="21"/>
+        </w:rPr>
+        <w:t xml:space="preserve">        {</w:t>
+      </w:r>
+    </w:p>
+    <w:p>
+      <w:pPr>
+        <w:pStyle w:val="ListParagraph"/>
+        <w:numPr>
+          <w:ilvl w:val="0"/>
+          <w:numId w:val="1"/>
+        </w:numPr>
+        <w:shd w:val="clear" w:color="auto" w:fill="1E1E1E"/>
+        <w:spacing w:after="0" w:line="285" w:lineRule="atLeast"/>
+        <w:rPr>
+          <w:rFonts w:ascii="Consolas" w:eastAsia="Times New Roman" w:hAnsi="Consolas" w:cs="Consolas"/>
+          <w:color w:val="D4D4D4"/>
+          <w:sz w:val="21"/>
+          <w:szCs w:val="21"/>
+        </w:rPr>
+      </w:pPr>
+      <w:r>
+        <w:rPr>
+          <w:rFonts w:ascii="Consolas" w:eastAsia="Times New Roman" w:hAnsi="Consolas" w:cs="Consolas"/>
+          <w:color w:val="D4D4D4"/>
+          <w:sz w:val="21"/>
+          <w:szCs w:val="21"/>
+        </w:rPr>
+        <w:t xml:space="preserve">          </w:t>
+      </w:r>
+      <w:r>
+        <w:rPr>
+          <w:rFonts w:ascii="Consolas" w:eastAsia="Times New Roman" w:hAnsi="Consolas" w:cs="Consolas"/>
+          <w:color w:val="9CDCFE"/>
+          <w:sz w:val="21"/>
+          <w:szCs w:val="21"/>
+        </w:rPr>
+        <w:t>test:</w:t>
+      </w:r>
+      <w:r>
+        <w:rPr>
+          <w:rFonts w:ascii="Consolas" w:eastAsia="Times New Roman" w:hAnsi="Consolas" w:cs="Consolas"/>
+          <w:color w:val="D16969"/>
+          <w:sz w:val="21"/>
+          <w:szCs w:val="21"/>
+        </w:rPr>
+        <w:t xml:space="preserve"> /</w:t>
+      </w:r>
+      <w:proofErr w:type="gramStart"/>
+      <w:r>
+        <w:rPr>
+          <w:rFonts w:ascii="Consolas" w:eastAsia="Times New Roman" w:hAnsi="Consolas" w:cs="Consolas"/>
+          <w:color w:val="D7BA7D"/>
+          <w:sz w:val="21"/>
+          <w:szCs w:val="21"/>
+        </w:rPr>
+        <w:t>\.</w:t>
+      </w:r>
+      <w:r>
+        <w:rPr>
+          <w:rFonts w:ascii="Consolas" w:eastAsia="Times New Roman" w:hAnsi="Consolas" w:cs="Consolas"/>
+          <w:color w:val="CE9178"/>
+          <w:sz w:val="21"/>
+          <w:szCs w:val="21"/>
+        </w:rPr>
+        <w:t>(</w:t>
+      </w:r>
+      <w:proofErr w:type="spellStart"/>
+      <w:proofErr w:type="gramEnd"/>
+      <w:r>
+        <w:rPr>
+          <w:rFonts w:ascii="Consolas" w:eastAsia="Times New Roman" w:hAnsi="Consolas" w:cs="Consolas"/>
+          <w:color w:val="D16969"/>
+          <w:sz w:val="21"/>
+          <w:szCs w:val="21"/>
+        </w:rPr>
+        <w:t>gif</w:t>
+      </w:r>
+      <w:r>
+        <w:rPr>
+          <w:rFonts w:ascii="Consolas" w:eastAsia="Times New Roman" w:hAnsi="Consolas" w:cs="Consolas"/>
+          <w:color w:val="DCDCAA"/>
+          <w:sz w:val="21"/>
+          <w:szCs w:val="21"/>
+        </w:rPr>
+        <w:t>|</w:t>
+      </w:r>
+      <w:r>
+        <w:rPr>
+          <w:rFonts w:ascii="Consolas" w:eastAsia="Times New Roman" w:hAnsi="Consolas" w:cs="Consolas"/>
+          <w:color w:val="D16969"/>
+          <w:sz w:val="21"/>
+          <w:szCs w:val="21"/>
+        </w:rPr>
+        <w:t>svg</w:t>
+      </w:r>
+      <w:r>
+        <w:rPr>
+          <w:rFonts w:ascii="Consolas" w:eastAsia="Times New Roman" w:hAnsi="Consolas" w:cs="Consolas"/>
+          <w:color w:val="DCDCAA"/>
+          <w:sz w:val="21"/>
+          <w:szCs w:val="21"/>
+        </w:rPr>
+        <w:t>|</w:t>
+      </w:r>
+      <w:r>
+        <w:rPr>
+          <w:rFonts w:ascii="Consolas" w:eastAsia="Times New Roman" w:hAnsi="Consolas" w:cs="Consolas"/>
+          <w:color w:val="D16969"/>
+          <w:sz w:val="21"/>
+          <w:szCs w:val="21"/>
+        </w:rPr>
+        <w:t>jpg</w:t>
+      </w:r>
+      <w:r>
+        <w:rPr>
+          <w:rFonts w:ascii="Consolas" w:eastAsia="Times New Roman" w:hAnsi="Consolas" w:cs="Consolas"/>
+          <w:color w:val="DCDCAA"/>
+          <w:sz w:val="21"/>
+          <w:szCs w:val="21"/>
+        </w:rPr>
+        <w:t>|</w:t>
+      </w:r>
+      <w:r>
+        <w:rPr>
+          <w:rFonts w:ascii="Consolas" w:eastAsia="Times New Roman" w:hAnsi="Consolas" w:cs="Consolas"/>
+          <w:color w:val="D16969"/>
+          <w:sz w:val="21"/>
+          <w:szCs w:val="21"/>
+        </w:rPr>
+        <w:t>png</w:t>
+      </w:r>
+      <w:proofErr w:type="spellEnd"/>
+      <w:r>
+        <w:rPr>
+          <w:rFonts w:ascii="Consolas" w:eastAsia="Times New Roman" w:hAnsi="Consolas" w:cs="Consolas"/>
+          <w:color w:val="CE9178"/>
+          <w:sz w:val="21"/>
+          <w:szCs w:val="21"/>
+        </w:rPr>
+        <w:t>)</w:t>
+      </w:r>
+      <w:r>
+        <w:rPr>
+          <w:rFonts w:ascii="Consolas" w:eastAsia="Times New Roman" w:hAnsi="Consolas" w:cs="Consolas"/>
+          <w:color w:val="DCDCAA"/>
+          <w:sz w:val="21"/>
+          <w:szCs w:val="21"/>
+        </w:rPr>
+        <w:t>$</w:t>
+      </w:r>
+      <w:r>
+        <w:rPr>
+          <w:rFonts w:ascii="Consolas" w:eastAsia="Times New Roman" w:hAnsi="Consolas" w:cs="Consolas"/>
+          <w:color w:val="D16969"/>
+          <w:sz w:val="21"/>
+          <w:szCs w:val="21"/>
+        </w:rPr>
+        <w:t>/</w:t>
+      </w:r>
+      <w:r>
+        <w:rPr>
+          <w:rFonts w:ascii="Consolas" w:eastAsia="Times New Roman" w:hAnsi="Consolas" w:cs="Consolas"/>
+          <w:color w:val="D4D4D4"/>
+          <w:sz w:val="21"/>
+          <w:szCs w:val="21"/>
+        </w:rPr>
+        <w:t>,</w:t>
+      </w:r>
+    </w:p>
+    <w:p>
+      <w:pPr>
+        <w:pStyle w:val="ListParagraph"/>
+        <w:numPr>
+          <w:ilvl w:val="0"/>
+          <w:numId w:val="1"/>
+        </w:numPr>
+        <w:shd w:val="clear" w:color="auto" w:fill="1E1E1E"/>
+        <w:spacing w:after="0" w:line="285" w:lineRule="atLeast"/>
+        <w:rPr>
+          <w:rFonts w:ascii="Consolas" w:eastAsia="Times New Roman" w:hAnsi="Consolas" w:cs="Consolas"/>
+          <w:color w:val="D4D4D4"/>
+          <w:sz w:val="21"/>
+          <w:szCs w:val="21"/>
+        </w:rPr>
+      </w:pPr>
+      <w:r>
+        <w:rPr>
+          <w:rFonts w:ascii="Consolas" w:eastAsia="Times New Roman" w:hAnsi="Consolas" w:cs="Consolas"/>
+          <w:color w:val="D4D4D4"/>
+          <w:sz w:val="21"/>
+          <w:szCs w:val="21"/>
+        </w:rPr>
+        <w:t xml:space="preserve">          </w:t>
+      </w:r>
+      <w:r>
+        <w:rPr>
+          <w:rFonts w:ascii="Consolas" w:eastAsia="Times New Roman" w:hAnsi="Consolas" w:cs="Consolas"/>
+          <w:color w:val="9CDCFE"/>
+          <w:sz w:val="21"/>
+          <w:szCs w:val="21"/>
+        </w:rPr>
+        <w:t>loader:</w:t>
+      </w:r>
+      <w:r>
+        <w:rPr>
+          <w:rFonts w:ascii="Consolas" w:eastAsia="Times New Roman" w:hAnsi="Consolas" w:cs="Consolas"/>
+          <w:color w:val="D4D4D4"/>
+          <w:sz w:val="21"/>
+          <w:szCs w:val="21"/>
+        </w:rPr>
+        <w:t xml:space="preserve"> </w:t>
+      </w:r>
+      <w:r>
+        <w:rPr>
+          <w:rFonts w:ascii="Consolas" w:eastAsia="Times New Roman" w:hAnsi="Consolas" w:cs="Consolas"/>
+          <w:color w:val="CE9178"/>
+          <w:sz w:val="21"/>
+          <w:szCs w:val="21"/>
+        </w:rPr>
+        <w:t>"file-loader"</w:t>
+      </w:r>
+      <w:r>
+        <w:rPr>
+          <w:rFonts w:ascii="Consolas" w:eastAsia="Times New Roman" w:hAnsi="Consolas" w:cs="Consolas"/>
+          <w:color w:val="D4D4D4"/>
+          <w:sz w:val="21"/>
+          <w:szCs w:val="21"/>
+        </w:rPr>
+        <w:t>,</w:t>
+      </w:r>
+    </w:p>
+    <w:p>
+      <w:pPr>
+        <w:pStyle w:val="ListParagraph"/>
+        <w:numPr>
+          <w:ilvl w:val="0"/>
+          <w:numId w:val="1"/>
+        </w:numPr>
+        <w:shd w:val="clear" w:color="auto" w:fill="1E1E1E"/>
+        <w:spacing w:after="0" w:line="285" w:lineRule="atLeast"/>
+        <w:rPr>
+          <w:rFonts w:ascii="Consolas" w:eastAsia="Times New Roman" w:hAnsi="Consolas" w:cs="Consolas"/>
+          <w:color w:val="D4D4D4"/>
+          <w:sz w:val="21"/>
+          <w:szCs w:val="21"/>
+        </w:rPr>
+      </w:pPr>
+      <w:r>
+        <w:rPr>
+          <w:rFonts w:ascii="Consolas" w:eastAsia="Times New Roman" w:hAnsi="Consolas" w:cs="Consolas"/>
+          <w:color w:val="D4D4D4"/>
+          <w:sz w:val="21"/>
+          <w:szCs w:val="21"/>
+        </w:rPr>
+        <w:t xml:space="preserve">        }],</w:t>
+      </w:r>
+    </w:p>
+    <w:p>
+      <w:pPr>
+        <w:pStyle w:val="ListParagraph"/>
+        <w:numPr>
+          <w:ilvl w:val="1"/>
+          <w:numId w:val="1"/>
+        </w:numPr>
+      </w:pPr>
+      <w:r>
+        <w:t>Throw this after loader</w:t>
+      </w:r>
+      <w:r>
+        <w:t xml:space="preserve"> in webpack.config.js</w:t>
+      </w:r>
+      <w:r>
+        <w:t xml:space="preserve"> to let webpack load files</w:t>
+      </w:r>
+    </w:p>
+    <w:p>
+      <w:pPr>
+        <w:pStyle w:val="ListParagraph"/>
+        <w:numPr>
+          <w:ilvl w:val="0"/>
+          <w:numId w:val="1"/>
+        </w:numPr>
+        <w:rPr>
+          <w:rStyle w:val="Strong"/>
+          <w:b w:val="0"/>
+          <w:bCs w:val="0"/>
+        </w:rPr>
+      </w:pPr>
+      <w:r>
+        <w:rPr>
+          <w:rStyle w:val="Strong"/>
+        </w:rPr>
+        <w:t xml:space="preserve">--save style-loader </w:t>
+      </w:r>
+      <w:proofErr w:type="spellStart"/>
+      <w:r>
+        <w:rPr>
+          <w:rStyle w:val="Strong"/>
+        </w:rPr>
+        <w:t>css</w:t>
+      </w:r>
+      <w:proofErr w:type="spellEnd"/>
+      <w:r>
+        <w:rPr>
+          <w:rStyle w:val="Strong"/>
+        </w:rPr>
+        <w:t>-loader</w:t>
+      </w:r>
+    </w:p>
+    <w:p>
+      <w:pPr>
+        <w:pStyle w:val="ListParagraph"/>
+        <w:numPr>
+          <w:ilvl w:val="1"/>
+          <w:numId w:val="1"/>
+        </w:numPr>
+      </w:pPr>
+      <w:r>
+        <w:t xml:space="preserve">For </w:t>
+      </w:r>
+      <w:proofErr w:type="spellStart"/>
+      <w:r>
+        <w:t>css</w:t>
+      </w:r>
+      <w:proofErr w:type="spellEnd"/>
+      <w:r>
+        <w:t xml:space="preserve"> parsing in react</w:t>
+      </w:r>
+    </w:p>
+    <w:p>
+      <w:pPr>
+        <w:pStyle w:val="ListParagraph"/>
+        <w:numPr>
+          <w:ilvl w:val="0"/>
+          <w:numId w:val="1"/>
+        </w:numPr>
+        <w:shd w:val="clear" w:color="auto" w:fill="1E1E1E"/>
+        <w:spacing w:after="0" w:line="285" w:lineRule="atLeast"/>
+        <w:rPr>
+          <w:rFonts w:ascii="Consolas" w:eastAsia="Times New Roman" w:hAnsi="Consolas" w:cs="Consolas"/>
+          <w:color w:val="D4D4D4"/>
+          <w:sz w:val="21"/>
+          <w:szCs w:val="21"/>
+        </w:rPr>
+      </w:pPr>
+      <w:r>
+        <w:rPr>
+          <w:rFonts w:ascii="Consolas" w:eastAsia="Times New Roman" w:hAnsi="Consolas" w:cs="Consolas"/>
+          <w:color w:val="D4D4D4"/>
+          <w:sz w:val="21"/>
+          <w:szCs w:val="21"/>
+        </w:rPr>
+        <w:t>{</w:t>
+      </w:r>
+    </w:p>
+    <w:p>
+      <w:pPr>
+        <w:pStyle w:val="ListParagraph"/>
+        <w:numPr>
+          <w:ilvl w:val="0"/>
+          <w:numId w:val="1"/>
+        </w:numPr>
+        <w:shd w:val="clear" w:color="auto" w:fill="1E1E1E"/>
+        <w:spacing w:after="0" w:line="285" w:lineRule="atLeast"/>
+        <w:rPr>
+          <w:rFonts w:ascii="Consolas" w:eastAsia="Times New Roman" w:hAnsi="Consolas" w:cs="Consolas"/>
+          <w:color w:val="D4D4D4"/>
+          <w:sz w:val="21"/>
+          <w:szCs w:val="21"/>
+        </w:rPr>
+      </w:pPr>
+      <w:r>
+        <w:rPr>
+          <w:rFonts w:ascii="Consolas" w:eastAsia="Times New Roman" w:hAnsi="Consolas" w:cs="Consolas"/>
+          <w:color w:val="D4D4D4"/>
+          <w:sz w:val="21"/>
+          <w:szCs w:val="21"/>
+        </w:rPr>
+        <w:lastRenderedPageBreak/>
+        <w:t xml:space="preserve">          </w:t>
+      </w:r>
+      <w:r>
+        <w:rPr>
+          <w:rFonts w:ascii="Consolas" w:eastAsia="Times New Roman" w:hAnsi="Consolas" w:cs="Consolas"/>
+          <w:color w:val="9CDCFE"/>
+          <w:sz w:val="21"/>
+          <w:szCs w:val="21"/>
+        </w:rPr>
+        <w:t>test:</w:t>
+      </w:r>
+      <w:r>
+        <w:rPr>
+          <w:rFonts w:ascii="Consolas" w:eastAsia="Times New Roman" w:hAnsi="Consolas" w:cs="Consolas"/>
+          <w:color w:val="D16969"/>
+          <w:sz w:val="21"/>
+          <w:szCs w:val="21"/>
+        </w:rPr>
+        <w:t xml:space="preserve"> /</w:t>
+      </w:r>
+      <w:r>
+        <w:rPr>
+          <w:rFonts w:ascii="Consolas" w:eastAsia="Times New Roman" w:hAnsi="Consolas" w:cs="Consolas"/>
+          <w:color w:val="D7BA7D"/>
+          <w:sz w:val="21"/>
+          <w:szCs w:val="21"/>
+        </w:rPr>
+        <w:t>\.</w:t>
+      </w:r>
+      <w:proofErr w:type="spellStart"/>
+      <w:r>
+        <w:rPr>
+          <w:rFonts w:ascii="Consolas" w:eastAsia="Times New Roman" w:hAnsi="Consolas" w:cs="Consolas"/>
+          <w:color w:val="D16969"/>
+          <w:sz w:val="21"/>
+          <w:szCs w:val="21"/>
+        </w:rPr>
+        <w:t>css</w:t>
+      </w:r>
+      <w:proofErr w:type="spellEnd"/>
+      <w:r>
+        <w:rPr>
+          <w:rFonts w:ascii="Consolas" w:eastAsia="Times New Roman" w:hAnsi="Consolas" w:cs="Consolas"/>
+          <w:color w:val="DCDCAA"/>
+          <w:sz w:val="21"/>
+          <w:szCs w:val="21"/>
+        </w:rPr>
+        <w:t>$</w:t>
+      </w:r>
+      <w:r>
+        <w:rPr>
+          <w:rFonts w:ascii="Consolas" w:eastAsia="Times New Roman" w:hAnsi="Consolas" w:cs="Consolas"/>
+          <w:color w:val="D16969"/>
+          <w:sz w:val="21"/>
+          <w:szCs w:val="21"/>
+        </w:rPr>
+        <w:t>/</w:t>
+      </w:r>
+      <w:r>
+        <w:rPr>
+          <w:rFonts w:ascii="Consolas" w:eastAsia="Times New Roman" w:hAnsi="Consolas" w:cs="Consolas"/>
+          <w:color w:val="D4D4D4"/>
+          <w:sz w:val="21"/>
+          <w:szCs w:val="21"/>
+        </w:rPr>
+        <w:t>,</w:t>
+      </w:r>
+    </w:p>
+    <w:p>
+      <w:pPr>
+        <w:pStyle w:val="ListParagraph"/>
+        <w:numPr>
+          <w:ilvl w:val="0"/>
+          <w:numId w:val="1"/>
+        </w:numPr>
+        <w:shd w:val="clear" w:color="auto" w:fill="1E1E1E"/>
+        <w:spacing w:after="0" w:line="285" w:lineRule="atLeast"/>
+        <w:rPr>
+          <w:rFonts w:ascii="Consolas" w:eastAsia="Times New Roman" w:hAnsi="Consolas" w:cs="Consolas"/>
+          <w:color w:val="D4D4D4"/>
+          <w:sz w:val="21"/>
+          <w:szCs w:val="21"/>
+        </w:rPr>
+      </w:pPr>
+      <w:r>
+        <w:rPr>
+          <w:rFonts w:ascii="Consolas" w:eastAsia="Times New Roman" w:hAnsi="Consolas" w:cs="Consolas"/>
+          <w:color w:val="D4D4D4"/>
+          <w:sz w:val="21"/>
+          <w:szCs w:val="21"/>
+        </w:rPr>
+        <w:t xml:space="preserve">          </w:t>
+      </w:r>
+      <w:r>
+        <w:rPr>
+          <w:rFonts w:ascii="Consolas" w:eastAsia="Times New Roman" w:hAnsi="Consolas" w:cs="Consolas"/>
+          <w:color w:val="9CDCFE"/>
+          <w:sz w:val="21"/>
+          <w:szCs w:val="21"/>
+        </w:rPr>
+        <w:t>loader:</w:t>
+      </w:r>
+      <w:r>
+        <w:rPr>
+          <w:rFonts w:ascii="Consolas" w:eastAsia="Times New Roman" w:hAnsi="Consolas" w:cs="Consolas"/>
+          <w:color w:val="D4D4D4"/>
+          <w:sz w:val="21"/>
+          <w:szCs w:val="21"/>
+        </w:rPr>
+        <w:t xml:space="preserve"> </w:t>
+      </w:r>
+      <w:r>
+        <w:rPr>
+          <w:rFonts w:ascii="Consolas" w:eastAsia="Times New Roman" w:hAnsi="Consolas" w:cs="Consolas"/>
+          <w:color w:val="CE9178"/>
+          <w:sz w:val="21"/>
+          <w:szCs w:val="21"/>
+        </w:rPr>
+        <w:t>"</w:t>
+      </w:r>
+      <w:proofErr w:type="spellStart"/>
+      <w:r>
+        <w:rPr>
+          <w:rFonts w:ascii="Consolas" w:eastAsia="Times New Roman" w:hAnsi="Consolas" w:cs="Consolas"/>
+          <w:color w:val="CE9178"/>
+          <w:sz w:val="21"/>
+          <w:szCs w:val="21"/>
+        </w:rPr>
+        <w:t>style-</w:t>
+      </w:r>
+      <w:proofErr w:type="gramStart"/>
+      <w:r>
+        <w:rPr>
+          <w:rFonts w:ascii="Consolas" w:eastAsia="Times New Roman" w:hAnsi="Consolas" w:cs="Consolas"/>
+          <w:color w:val="CE9178"/>
+          <w:sz w:val="21"/>
+          <w:szCs w:val="21"/>
+        </w:rPr>
+        <w:t>loader!css</w:t>
+      </w:r>
+      <w:proofErr w:type="gramEnd"/>
+      <w:r>
+        <w:rPr>
+          <w:rFonts w:ascii="Consolas" w:eastAsia="Times New Roman" w:hAnsi="Consolas" w:cs="Consolas"/>
+          <w:color w:val="CE9178"/>
+          <w:sz w:val="21"/>
+          <w:szCs w:val="21"/>
+        </w:rPr>
+        <w:t>-loader</w:t>
+      </w:r>
+      <w:proofErr w:type="spellEnd"/>
+      <w:r>
+        <w:rPr>
+          <w:rFonts w:ascii="Consolas" w:eastAsia="Times New Roman" w:hAnsi="Consolas" w:cs="Consolas"/>
+          <w:color w:val="CE9178"/>
+          <w:sz w:val="21"/>
+          <w:szCs w:val="21"/>
+        </w:rPr>
+        <w:t>"</w:t>
+      </w:r>
+    </w:p>
+    <w:p>
+      <w:pPr>
+        <w:pStyle w:val="ListParagraph"/>
+        <w:numPr>
+          <w:ilvl w:val="0"/>
+          <w:numId w:val="1"/>
+        </w:numPr>
+        <w:shd w:val="clear" w:color="auto" w:fill="1E1E1E"/>
+        <w:spacing w:after="0" w:line="285" w:lineRule="atLeast"/>
+        <w:rPr>
+          <w:rFonts w:ascii="Consolas" w:eastAsia="Times New Roman" w:hAnsi="Consolas" w:cs="Consolas"/>
+          <w:color w:val="D4D4D4"/>
+          <w:sz w:val="21"/>
+          <w:szCs w:val="21"/>
+        </w:rPr>
+      </w:pPr>
+      <w:r>
+        <w:rPr>
+          <w:rFonts w:ascii="Consolas" w:eastAsia="Times New Roman" w:hAnsi="Consolas" w:cs="Consolas"/>
+          <w:color w:val="D4D4D4"/>
+          <w:sz w:val="21"/>
+          <w:szCs w:val="21"/>
+        </w:rPr>
+        <w:t xml:space="preserve">        },</w:t>
+      </w:r>
+    </w:p>
+    <w:p>
+      <w:pPr>
+        <w:pStyle w:val="ListParagraph"/>
+        <w:numPr>
+          <w:ilvl w:val="1"/>
+          <w:numId w:val="1"/>
+        </w:numPr>
+      </w:pPr>
       <w:bookmarkStart w:id="0" w:name="_GoBack"/>
       <w:bookmarkEnd w:id="0"/>
     </w:p>
-    <w:p>
-      <w:r>
-        <w:t>Package Descriptions</w:t>
-      </w:r>
-    </w:p>
-    <w:p>
-      <w:pPr>
-        <w:pStyle w:val="ListParagraph"/>
-        <w:numPr>
-          <w:ilvl w:val="0"/>
-          <w:numId w:val="3"/>
-        </w:numPr>
-      </w:pPr>
-      <w:r>
-        <w:lastRenderedPageBreak/>
-        <w:t>NPM is package manager</w:t>
-      </w:r>
-    </w:p>
-    <w:p>
-      <w:pPr>
-        <w:pStyle w:val="ListParagraph"/>
-        <w:numPr>
-          <w:ilvl w:val="0"/>
-          <w:numId w:val="3"/>
-        </w:numPr>
-      </w:pPr>
-      <w:r>
-        <w:t xml:space="preserve">Node.js package of useful things including </w:t>
-      </w:r>
-      <w:proofErr w:type="spellStart"/>
-      <w:r>
-        <w:t>npm</w:t>
-      </w:r>
-      <w:proofErr w:type="spellEnd"/>
-      <w:r>
-        <w:t xml:space="preserve"> and stuff</w:t>
-      </w:r>
-    </w:p>
-    <w:p>
-      <w:pPr>
-        <w:pStyle w:val="ListParagraph"/>
-        <w:numPr>
-          <w:ilvl w:val="0"/>
-          <w:numId w:val="3"/>
-        </w:numPr>
-      </w:pPr>
-      <w:r>
-        <w:t>React is for front end framework (builds separate components) for on hover and like mouse over (state configuration)</w:t>
-      </w:r>
-    </w:p>
-    <w:p>
-      <w:pPr>
-        <w:pStyle w:val="ListParagraph"/>
-        <w:numPr>
-          <w:ilvl w:val="0"/>
-          <w:numId w:val="3"/>
-        </w:numPr>
-      </w:pPr>
-      <w:r>
-        <w:t>Webpack is for bundling react components (1 file)</w:t>
-      </w:r>
-    </w:p>
-    <w:p>
-      <w:pPr>
-        <w:pStyle w:val="ListParagraph"/>
-        <w:numPr>
-          <w:ilvl w:val="1"/>
-          <w:numId w:val="1"/>
-        </w:numPr>
-      </w:pPr>
-      <w:r>
-        <w:t>Webpack gets all of the components and makes it into one .</w:t>
-      </w:r>
-      <w:proofErr w:type="spellStart"/>
-      <w:r>
-        <w:t>js</w:t>
-      </w:r>
-      <w:proofErr w:type="spellEnd"/>
-      <w:r>
-        <w:t xml:space="preserve"> file or </w:t>
-      </w:r>
-      <w:proofErr w:type="spellStart"/>
-      <w:r>
-        <w:t>css</w:t>
-      </w:r>
-      <w:proofErr w:type="spellEnd"/>
-      <w:r>
-        <w:t xml:space="preserve"> file etc.</w:t>
-      </w:r>
-    </w:p>
-    <w:p>
-      <w:pPr>
-        <w:pStyle w:val="ListParagraph"/>
-        <w:numPr>
-          <w:ilvl w:val="1"/>
-          <w:numId w:val="1"/>
-        </w:numPr>
-      </w:pPr>
-      <w:r>
-        <w:t>Webpack-cli is for interacting with webpack (like client) need to install with webpack</w:t>
-      </w:r>
-    </w:p>
-    <w:p>
-      <w:pPr>
-        <w:pStyle w:val="ListParagraph"/>
-        <w:numPr>
-          <w:ilvl w:val="0"/>
-          <w:numId w:val="1"/>
-        </w:numPr>
-      </w:pPr>
-      <w:r>
-        <w:t>babel</w:t>
-      </w:r>
-      <w:r>
-        <w:t xml:space="preserve"> is for reading code and changing it live</w:t>
-      </w:r>
-    </w:p>
-    <w:p>
-      <w:pPr>
-        <w:pStyle w:val="ListParagraph"/>
-        <w:numPr>
-          <w:ilvl w:val="0"/>
-          <w:numId w:val="1"/>
-        </w:numPr>
-      </w:pPr>
-      <w:r>
-        <w:t>@babel/preset-</w:t>
-      </w:r>
-      <w:proofErr w:type="spellStart"/>
-      <w:r>
-        <w:t>emv</w:t>
-      </w:r>
-      <w:proofErr w:type="spellEnd"/>
-    </w:p>
-    <w:p>
-      <w:pPr>
-        <w:pStyle w:val="ListParagraph"/>
-        <w:numPr>
-          <w:ilvl w:val="1"/>
-          <w:numId w:val="1"/>
-        </w:numPr>
-      </w:pPr>
-      <w:r>
-        <w:t xml:space="preserve">Is like vanilla </w:t>
-      </w:r>
-      <w:proofErr w:type="spellStart"/>
-      <w:r>
-        <w:t>js</w:t>
-      </w:r>
-      <w:proofErr w:type="spellEnd"/>
-    </w:p>
-    <w:p>
-      <w:pPr>
-        <w:pStyle w:val="ListParagraph"/>
-        <w:numPr>
-          <w:ilvl w:val="0"/>
-          <w:numId w:val="1"/>
-        </w:numPr>
-      </w:pPr>
-      <w:r>
-        <w:t>@babel/preset-react</w:t>
-      </w:r>
-    </w:p>
-    <w:p>
-      <w:pPr>
-        <w:pStyle w:val="ListParagraph"/>
-        <w:numPr>
-          <w:ilvl w:val="1"/>
-          <w:numId w:val="1"/>
-        </w:numPr>
-      </w:pPr>
-      <w:r>
-        <w:t xml:space="preserve">Allows babel to read both vanilla and react </w:t>
-      </w:r>
-      <w:proofErr w:type="spellStart"/>
-      <w:r>
-        <w:t>js</w:t>
-      </w:r>
-      <w:proofErr w:type="spellEnd"/>
-    </w:p>
-    <w:p>
-      <w:pPr>
-        <w:pStyle w:val="ListParagraph"/>
-        <w:numPr>
-          <w:ilvl w:val="0"/>
-          <w:numId w:val="1"/>
-        </w:numPr>
-      </w:pPr>
-      <w:proofErr w:type="spellStart"/>
-      <w:r>
-        <w:t>Nodemon</w:t>
-      </w:r>
-      <w:proofErr w:type="spellEnd"/>
-    </w:p>
-    <w:p>
-      <w:pPr>
-        <w:pStyle w:val="ListParagraph"/>
-        <w:numPr>
-          <w:ilvl w:val="1"/>
-          <w:numId w:val="1"/>
-        </w:numPr>
-      </w:pPr>
-      <w:r>
-        <w:t>Any changes you make to your folder, will continuously update test environment (convenience)</w:t>
-      </w:r>
-    </w:p>
-    <w:p>
-      <w:pPr>
-        <w:pStyle w:val="ListParagraph"/>
-        <w:numPr>
-          <w:ilvl w:val="1"/>
-          <w:numId w:val="1"/>
-        </w:numPr>
-      </w:pPr>
-      <w:r>
-        <w:t xml:space="preserve">Makes it so you don’t have to run </w:t>
-      </w:r>
-      <w:proofErr w:type="spellStart"/>
-      <w:r>
-        <w:t>npm</w:t>
-      </w:r>
-      <w:proofErr w:type="spellEnd"/>
-      <w:r>
-        <w:t xml:space="preserve"> start </w:t>
-      </w:r>
-      <w:proofErr w:type="spellStart"/>
-      <w:r>
-        <w:t>everytime</w:t>
-      </w:r>
-      <w:proofErr w:type="spellEnd"/>
-      <w:r>
-        <w:t xml:space="preserve"> you start up test environment</w:t>
-      </w:r>
-    </w:p>
-    <w:p>
-      <w:pPr>
-        <w:pStyle w:val="ListParagraph"/>
-        <w:numPr>
-          <w:ilvl w:val="0"/>
-          <w:numId w:val="1"/>
-        </w:numPr>
-      </w:pPr>
-      <w:r>
-        <w:t>Express</w:t>
-      </w:r>
-    </w:p>
-    <w:p>
-      <w:pPr>
-        <w:pStyle w:val="ListParagraph"/>
-        <w:numPr>
-          <w:ilvl w:val="1"/>
-          <w:numId w:val="1"/>
-        </w:numPr>
-      </w:pPr>
-      <w:proofErr w:type="gramStart"/>
-      <w:r>
-        <w:t>Server side</w:t>
-      </w:r>
-      <w:proofErr w:type="gramEnd"/>
-      <w:r>
-        <w:t xml:space="preserve"> package</w:t>
-      </w:r>
-    </w:p>
-    <w:p>
-      <w:pPr>
-        <w:pStyle w:val="ListParagraph"/>
-        <w:numPr>
-          <w:ilvl w:val="0"/>
-          <w:numId w:val="1"/>
-        </w:numPr>
-      </w:pPr>
-      <w:r>
-        <w:t>Body-parser</w:t>
-      </w:r>
-    </w:p>
-    <w:p>
-      <w:pPr>
-        <w:pStyle w:val="ListParagraph"/>
-        <w:numPr>
-          <w:ilvl w:val="1"/>
-          <w:numId w:val="1"/>
-        </w:numPr>
-      </w:pPr>
-      <w:r>
-        <w:t xml:space="preserve">Option that allows you to change string version of data to actual objects (kind of like casting in </w:t>
-      </w:r>
-      <w:proofErr w:type="spellStart"/>
-      <w:r>
-        <w:t>c++</w:t>
-      </w:r>
-      <w:proofErr w:type="spellEnd"/>
-      <w:r>
-        <w:t>)</w:t>
-      </w:r>
-    </w:p>
-    <w:p>
-      <w:pPr>
-        <w:pStyle w:val="ListParagraph"/>
-        <w:numPr>
-          <w:ilvl w:val="0"/>
-          <w:numId w:val="1"/>
-        </w:numPr>
-      </w:pPr>
-    </w:p>
     <w:p/>
     <w:p>
       <w:r>
@@ -770,7 +1551,6 @@
         </w:rPr>
       </w:pPr>
       <w:r>
-        <w:lastRenderedPageBreak/>
         <w:t xml:space="preserve">Ex. </w:t>
       </w:r>
       <w:r>
@@ -864,6 +1644,60 @@
       </w:pPr>
       <w:r>
         <w:t>GOOD LUCK!</w:t>
+      </w:r>
+    </w:p>
+    <w:p/>
+    <w:p>
+      <w:r>
+        <w:t>To run things</w:t>
+      </w:r>
+    </w:p>
+    <w:p>
+      <w:pPr>
+        <w:pStyle w:val="ListParagraph"/>
+        <w:numPr>
+          <w:ilvl w:val="0"/>
+          <w:numId w:val="1"/>
+        </w:numPr>
+      </w:pPr>
+      <w:r>
+        <w:t xml:space="preserve">NPM start </w:t>
+      </w:r>
+    </w:p>
+    <w:p>
+      <w:pPr>
+        <w:pStyle w:val="ListParagraph"/>
+        <w:numPr>
+          <w:ilvl w:val="1"/>
+          <w:numId w:val="1"/>
+        </w:numPr>
+      </w:pPr>
+      <w:r>
+        <w:t>Starts the server</w:t>
+      </w:r>
+    </w:p>
+    <w:p>
+      <w:pPr>
+        <w:pStyle w:val="ListParagraph"/>
+        <w:numPr>
+          <w:ilvl w:val="0"/>
+          <w:numId w:val="1"/>
+        </w:numPr>
+      </w:pPr>
+      <w:r>
+        <w:t>Webpack</w:t>
+      </w:r>
+    </w:p>
+    <w:p>
+      <w:pPr>
+        <w:pStyle w:val="ListParagraph"/>
+        <w:numPr>
+          <w:ilvl w:val="1"/>
+          <w:numId w:val="1"/>
+        </w:numPr>
+      </w:pPr>
+      <w:r>
+        <w:t>Updates the packs to refresh page essentially</w:t>
       </w:r>
     </w:p>
     <w:p/>
@@ -900,6 +1734,7 @@
     <w:p>
       <w:proofErr w:type="spellStart"/>
       <w:r>
+        <w:lastRenderedPageBreak/>
         <w:t>Npm</w:t>
       </w:r>
       <w:proofErr w:type="spellEnd"/>
@@ -1753,6 +2588,75 @@
       <w:contextualSpacing/>
     </w:pPr>
   </w:style>
+  <w:style w:type="paragraph" w:styleId="HTMLPreformatted">
+    <w:name w:val="HTML Preformatted"/>
+    <w:basedOn w:val="Normal"/>
+    <w:link w:val="HTMLPreformattedChar"/>
+    <w:uiPriority w:val="99"/>
+    <w:semiHidden/>
+    <w:unhideWhenUsed/>
+    <w:rsid w:val="00317CCB"/>
+    <w:pPr>
+      <w:tabs>
+        <w:tab w:val="left" w:pos="916"/>
+        <w:tab w:val="left" w:pos="1832"/>
+        <w:tab w:val="left" w:pos="2748"/>
+        <w:tab w:val="left" w:pos="3664"/>
+        <w:tab w:val="left" w:pos="4580"/>
+        <w:tab w:val="left" w:pos="5496"/>
+        <w:tab w:val="left" w:pos="6412"/>
+        <w:tab w:val="left" w:pos="7328"/>
+        <w:tab w:val="left" w:pos="8244"/>
+        <w:tab w:val="left" w:pos="9160"/>
+        <w:tab w:val="left" w:pos="10076"/>
+        <w:tab w:val="left" w:pos="10992"/>
+        <w:tab w:val="left" w:pos="11908"/>
+        <w:tab w:val="left" w:pos="12824"/>
+        <w:tab w:val="left" w:pos="13740"/>
+        <w:tab w:val="left" w:pos="14656"/>
+      </w:tabs>
+      <w:spacing w:after="0" w:line="240" w:lineRule="auto"/>
+    </w:pPr>
+    <w:rPr>
+      <w:rFonts w:ascii="Courier New" w:eastAsia="Times New Roman" w:hAnsi="Courier New" w:cs="Courier New"/>
+      <w:sz w:val="20"/>
+      <w:szCs w:val="20"/>
+    </w:rPr>
+  </w:style>
+  <w:style w:type="character" w:customStyle="1" w:styleId="HTMLPreformattedChar">
+    <w:name w:val="HTML Preformatted Char"/>
+    <w:basedOn w:val="DefaultParagraphFont"/>
+    <w:link w:val="HTMLPreformatted"/>
+    <w:uiPriority w:val="99"/>
+    <w:semiHidden/>
+    <w:rsid w:val="00317CCB"/>
+    <w:rPr>
+      <w:rFonts w:ascii="Courier New" w:eastAsia="Times New Roman" w:hAnsi="Courier New" w:cs="Courier New"/>
+      <w:sz w:val="20"/>
+      <w:szCs w:val="20"/>
+    </w:rPr>
+  </w:style>
+  <w:style w:type="character" w:customStyle="1" w:styleId="pln">
+    <w:name w:val="pln"/>
+    <w:basedOn w:val="DefaultParagraphFont"/>
+    <w:rsid w:val="00317CCB"/>
+  </w:style>
+  <w:style w:type="character" w:customStyle="1" w:styleId="pun">
+    <w:name w:val="pun"/>
+    <w:basedOn w:val="DefaultParagraphFont"/>
+    <w:rsid w:val="00317CCB"/>
+  </w:style>
+  <w:style w:type="character" w:styleId="Strong">
+    <w:name w:val="Strong"/>
+    <w:basedOn w:val="DefaultParagraphFont"/>
+    <w:uiPriority w:val="22"/>
+    <w:qFormat/>
+    <w:rsid w:val="00E34329"/>
+    <w:rPr>
+      <w:b/>
+      <w:bCs/>
+    </w:rPr>
+  </w:style>
 </w:styles>
 </file>
 

</xml_diff>

<commit_message>
added website in project section, boxes for contact part and profile picture
</commit_message>
<xml_diff>
--- a/Learning.docx
+++ b/Learning.docx
@@ -346,10 +346,15 @@
           <w:ilvl w:val="1"/>
           <w:numId w:val="1"/>
         </w:numPr>
-      </w:pPr>
-      <w:r>
         <w:rPr>
           <w:rStyle w:val="Strong"/>
+          <w:bCs w:val="0"/>
+        </w:rPr>
+      </w:pPr>
+      <w:r>
+        <w:rPr>
+          <w:rStyle w:val="Strong"/>
+          <w:b w:val="0"/>
         </w:rPr>
         <w:lastRenderedPageBreak/>
         <w:t xml:space="preserve">--save style-loader </w:t>
@@ -358,6 +363,7 @@
       <w:r>
         <w:rPr>
           <w:rStyle w:val="Strong"/>
+          <w:b w:val="0"/>
         </w:rPr>
         <w:t>css</w:t>
       </w:r>
@@ -365,10 +371,52 @@
       <w:r>
         <w:rPr>
           <w:rStyle w:val="Strong"/>
+          <w:b w:val="0"/>
         </w:rPr>
         <w:t>-loader</w:t>
       </w:r>
     </w:p>
+    <w:p>
+      <w:pPr>
+        <w:pStyle w:val="ListParagraph"/>
+        <w:numPr>
+          <w:ilvl w:val="1"/>
+          <w:numId w:val="1"/>
+        </w:numPr>
+        <w:rPr>
+          <w:b/>
+        </w:rPr>
+      </w:pPr>
+      <w:r>
+        <w:t>React-reveal</w:t>
+      </w:r>
+    </w:p>
+    <w:p>
+      <w:pPr>
+        <w:pStyle w:val="ListParagraph"/>
+        <w:numPr>
+          <w:ilvl w:val="1"/>
+          <w:numId w:val="1"/>
+        </w:numPr>
+      </w:pPr>
+      <w:r>
+        <w:t>Pose</w:t>
+      </w:r>
+    </w:p>
+    <w:p>
+      <w:pPr>
+        <w:pStyle w:val="ListParagraph"/>
+        <w:numPr>
+          <w:ilvl w:val="1"/>
+          <w:numId w:val="1"/>
+        </w:numPr>
+      </w:pPr>
+      <w:bookmarkStart w:id="0" w:name="_GoBack"/>
+      <w:r>
+        <w:t>React-rotating-text</w:t>
+      </w:r>
+    </w:p>
+    <w:bookmarkEnd w:id="0"/>
     <w:p>
       <w:r>
         <w:t>Package Descriptions</w:t>
@@ -1089,6 +1137,7 @@
         <w:rPr>
           <w:rStyle w:val="Strong"/>
         </w:rPr>
+        <w:lastRenderedPageBreak/>
         <w:t xml:space="preserve">--save style-loader </w:t>
       </w:r>
       <w:proofErr w:type="spellStart"/>
@@ -1175,7 +1224,6 @@
           <w:sz w:val="21"/>
           <w:szCs w:val="21"/>
         </w:rPr>
-        <w:lastRenderedPageBreak/>
         <w:t xml:space="preserve">          </w:t>
       </w:r>
       <w:r>
@@ -1371,8 +1419,6 @@
           <w:numId w:val="1"/>
         </w:numPr>
       </w:pPr>
-      <w:bookmarkStart w:id="0" w:name="_GoBack"/>
-      <w:bookmarkEnd w:id="0"/>
     </w:p>
     <w:p/>
     <w:p>
@@ -1706,6 +1752,7 @@
     <w:p>
       <w:proofErr w:type="spellStart"/>
       <w:r>
+        <w:lastRenderedPageBreak/>
         <w:t>Npm</w:t>
       </w:r>
       <w:proofErr w:type="spellEnd"/>
@@ -1734,7 +1781,6 @@
     <w:p>
       <w:proofErr w:type="spellStart"/>
       <w:r>
-        <w:lastRenderedPageBreak/>
         <w:t>Npm</w:t>
       </w:r>
       <w:proofErr w:type="spellEnd"/>

</xml_diff>

<commit_message>
removed --watch from webpack to deploy on netlify
</commit_message>
<xml_diff>
--- a/Learning.docx
+++ b/Learning.docx
@@ -3,8 +3,6 @@
 <w:document xmlns:wpc="http://schemas.microsoft.com/office/word/2010/wordprocessingCanvas" xmlns:cx="http://schemas.microsoft.com/office/drawing/2014/chartex" xmlns:cx1="http://schemas.microsoft.com/office/drawing/2015/9/8/chartex" xmlns:cx2="http://schemas.microsoft.com/office/drawing/2015/10/21/chartex" xmlns:cx3="http://schemas.microsoft.com/office/drawing/2016/5/9/chartex" xmlns:cx4="http://schemas.microsoft.com/office/drawing/2016/5/10/chartex" xmlns:cx5="http://schemas.microsoft.com/office/drawing/2016/5/11/chartex" xmlns:cx6="http://schemas.microsoft.com/office/drawing/2016/5/12/chartex" xmlns:cx7="http://schemas.microsoft.com/office/drawing/2016/5/13/chartex" xmlns:cx8="http://schemas.microsoft.com/office/drawing/2016/5/14/chartex" xmlns:mc="http://schemas.openxmlformats.org/markup-compatibility/2006" xmlns:aink="http://schemas.microsoft.com/office/drawing/2016/ink" xmlns:am3d="http://schemas.microsoft.com/office/drawing/2017/model3d" xmlns:o="urn:schemas-microsoft-com:office:office" xmlns:r="http://schemas.openxmlformats.org/officeDocument/2006/relationships" xmlns:m="http://schemas.openxmlformats.org/officeDocument/2006/math" xmlns:v="urn:schemas-microsoft-com:vml" xmlns:wp14="http://schemas.microsoft.com/office/word/2010/wordprocessingDrawing" xmlns:wp="http://schemas.openxmlformats.org/drawingml/2006/wordprocessingDrawing" xmlns:w10="urn:schemas-microsoft-com:office:word" xmlns:w="http://schemas.openxmlformats.org/wordprocessingml/2006/main" xmlns:w14="http://schemas.microsoft.com/office/word/2010/wordml" xmlns:w15="http://schemas.microsoft.com/office/word/2012/wordml" xmlns:w16cid="http://schemas.microsoft.com/office/word/2016/wordml/cid" xmlns:w16se="http://schemas.microsoft.com/office/word/2015/wordml/symex" xmlns:wpg="http://schemas.microsoft.com/office/word/2010/wordprocessingGroup" xmlns:wpi="http://schemas.microsoft.com/office/word/2010/wordprocessingInk" xmlns:wne="http://schemas.microsoft.com/office/word/2006/wordml" xmlns:wps="http://schemas.microsoft.com/office/word/2010/wordprocessingShape" mc:Ignorable="w14 w15 w16se w16cid wp14">
   <w:body>
     <w:p>
-      <w:bookmarkStart w:id="0" w:name="_GoBack"/>
-      <w:bookmarkEnd w:id="0"/>
       <w:r>
         <w:t xml:space="preserve">Always set environment variables on windows for </w:t>
       </w:r>
@@ -641,13 +639,8 @@
           <w:numId w:val="1"/>
         </w:numPr>
       </w:pPr>
-      <w:proofErr w:type="gramStart"/>
-      <w:r>
-        <w:t>Server side</w:t>
-      </w:r>
-      <w:proofErr w:type="gramEnd"/>
-      <w:r>
-        <w:t xml:space="preserve"> package</w:t>
+      <w:r>
+        <w:t>Server side package</w:t>
       </w:r>
     </w:p>
     <w:p>
@@ -863,7 +856,6 @@
         </w:rPr>
         <w:t xml:space="preserve"> /</w:t>
       </w:r>
-      <w:proofErr w:type="gramStart"/>
       <w:r>
         <w:rPr>
           <w:rFonts w:ascii="Consolas" w:eastAsia="Times New Roman" w:hAnsi="Consolas" w:cs="Consolas"/>
@@ -883,7 +875,6 @@
         <w:t>(</w:t>
       </w:r>
       <w:proofErr w:type="spellStart"/>
-      <w:proofErr w:type="gramEnd"/>
       <w:r>
         <w:rPr>
           <w:rFonts w:ascii="Consolas" w:eastAsia="Times New Roman" w:hAnsi="Consolas" w:cs="Consolas"/>
@@ -1322,27 +1313,7 @@
           <w:sz w:val="21"/>
           <w:szCs w:val="21"/>
         </w:rPr>
-        <w:t>style-</w:t>
-      </w:r>
-      <w:proofErr w:type="gramStart"/>
-      <w:r>
-        <w:rPr>
-          <w:rFonts w:ascii="Consolas" w:eastAsia="Times New Roman" w:hAnsi="Consolas" w:cs="Consolas"/>
-          <w:color w:val="CE9178"/>
-          <w:sz w:val="21"/>
-          <w:szCs w:val="21"/>
-        </w:rPr>
-        <w:t>loader!css</w:t>
-      </w:r>
-      <w:proofErr w:type="gramEnd"/>
-      <w:r>
-        <w:rPr>
-          <w:rFonts w:ascii="Consolas" w:eastAsia="Times New Roman" w:hAnsi="Consolas" w:cs="Consolas"/>
-          <w:color w:val="CE9178"/>
-          <w:sz w:val="21"/>
-          <w:szCs w:val="21"/>
-        </w:rPr>
-        <w:t>-loader</w:t>
+        <w:t>style-loader!css-loader</w:t>
       </w:r>
       <w:proofErr w:type="spellEnd"/>
       <w:r>
@@ -1538,12 +1509,10 @@
         <w:t xml:space="preserve">GO to </w:t>
       </w:r>
       <w:proofErr w:type="spellStart"/>
-      <w:proofErr w:type="gramStart"/>
       <w:r>
         <w:t>package.json</w:t>
       </w:r>
       <w:proofErr w:type="spellEnd"/>
-      <w:proofErr w:type="gramEnd"/>
       <w:r>
         <w:t xml:space="preserve"> and add script for </w:t>
       </w:r>
@@ -1662,6 +1631,8 @@
       <w:r>
         <w:t>GOOD LUCK!</w:t>
       </w:r>
+      <w:bookmarkStart w:id="0" w:name="_GoBack"/>
+      <w:bookmarkEnd w:id="0"/>
     </w:p>
     <w:p>
       <w:r>
@@ -1672,6 +1643,54 @@
         <w:t>Netlify</w:t>
       </w:r>
       <w:proofErr w:type="spellEnd"/>
+    </w:p>
+    <w:p>
+      <w:pPr>
+        <w:pStyle w:val="ListParagraph"/>
+        <w:numPr>
+          <w:ilvl w:val="0"/>
+          <w:numId w:val="1"/>
+        </w:numPr>
+      </w:pPr>
+      <w:r>
+        <w:t xml:space="preserve">Use </w:t>
+      </w:r>
+      <w:proofErr w:type="spellStart"/>
+      <w:r>
+        <w:t>npm</w:t>
+      </w:r>
+      <w:proofErr w:type="spellEnd"/>
+      <w:r>
+        <w:t xml:space="preserve"> run webpack</w:t>
+      </w:r>
+    </w:p>
+    <w:p>
+      <w:pPr>
+        <w:pStyle w:val="ListParagraph"/>
+        <w:numPr>
+          <w:ilvl w:val="0"/>
+          <w:numId w:val="1"/>
+        </w:numPr>
+      </w:pPr>
+      <w:r>
+        <w:t xml:space="preserve">It will automatically run </w:t>
+      </w:r>
+      <w:proofErr w:type="spellStart"/>
+      <w:r>
+        <w:t>npm</w:t>
+      </w:r>
+      <w:proofErr w:type="spellEnd"/>
+      <w:r>
+        <w:t xml:space="preserve"> start on </w:t>
+      </w:r>
+      <w:proofErr w:type="spellStart"/>
+      <w:r>
+        <w:t>it’s</w:t>
+      </w:r>
+      <w:proofErr w:type="spellEnd"/>
+      <w:r>
+        <w:t xml:space="preserve"> own</w:t>
+      </w:r>
     </w:p>
     <w:p>
       <w:r>
@@ -1747,12 +1766,10 @@
         <w:t xml:space="preserve"> -&gt; creates </w:t>
       </w:r>
       <w:proofErr w:type="spellStart"/>
-      <w:proofErr w:type="gramStart"/>
       <w:r>
         <w:t>package.json</w:t>
       </w:r>
       <w:proofErr w:type="spellEnd"/>
-      <w:proofErr w:type="gramEnd"/>
       <w:r>
         <w:t xml:space="preserve"> which is for having all the package stuff put in</w:t>
       </w:r>

</xml_diff>

<commit_message>
fixed css issue with chrome
</commit_message>
<xml_diff>
--- a/Learning.docx
+++ b/Learning.docx
@@ -639,8 +639,13 @@
           <w:numId w:val="1"/>
         </w:numPr>
       </w:pPr>
-      <w:r>
-        <w:t>Server side package</w:t>
+      <w:proofErr w:type="gramStart"/>
+      <w:r>
+        <w:t>Server side</w:t>
+      </w:r>
+      <w:proofErr w:type="gramEnd"/>
+      <w:r>
+        <w:t xml:space="preserve"> package</w:t>
       </w:r>
     </w:p>
     <w:p>
@@ -856,6 +861,7 @@
         </w:rPr>
         <w:t xml:space="preserve"> /</w:t>
       </w:r>
+      <w:proofErr w:type="gramStart"/>
       <w:r>
         <w:rPr>
           <w:rFonts w:ascii="Consolas" w:eastAsia="Times New Roman" w:hAnsi="Consolas" w:cs="Consolas"/>
@@ -875,6 +881,7 @@
         <w:t>(</w:t>
       </w:r>
       <w:proofErr w:type="spellStart"/>
+      <w:proofErr w:type="gramEnd"/>
       <w:r>
         <w:rPr>
           <w:rFonts w:ascii="Consolas" w:eastAsia="Times New Roman" w:hAnsi="Consolas" w:cs="Consolas"/>
@@ -1313,7 +1320,27 @@
           <w:sz w:val="21"/>
           <w:szCs w:val="21"/>
         </w:rPr>
-        <w:t>style-loader!css-loader</w:t>
+        <w:t>style-</w:t>
+      </w:r>
+      <w:proofErr w:type="gramStart"/>
+      <w:r>
+        <w:rPr>
+          <w:rFonts w:ascii="Consolas" w:eastAsia="Times New Roman" w:hAnsi="Consolas" w:cs="Consolas"/>
+          <w:color w:val="CE9178"/>
+          <w:sz w:val="21"/>
+          <w:szCs w:val="21"/>
+        </w:rPr>
+        <w:t>loader!css</w:t>
+      </w:r>
+      <w:proofErr w:type="gramEnd"/>
+      <w:r>
+        <w:rPr>
+          <w:rFonts w:ascii="Consolas" w:eastAsia="Times New Roman" w:hAnsi="Consolas" w:cs="Consolas"/>
+          <w:color w:val="CE9178"/>
+          <w:sz w:val="21"/>
+          <w:szCs w:val="21"/>
+        </w:rPr>
+        <w:t>-loader</w:t>
       </w:r>
       <w:proofErr w:type="spellEnd"/>
       <w:r>
@@ -1509,10 +1536,12 @@
         <w:t xml:space="preserve">GO to </w:t>
       </w:r>
       <w:proofErr w:type="spellStart"/>
+      <w:proofErr w:type="gramStart"/>
       <w:r>
         <w:t>package.json</w:t>
       </w:r>
       <w:proofErr w:type="spellEnd"/>
+      <w:proofErr w:type="gramEnd"/>
       <w:r>
         <w:t xml:space="preserve"> and add script for </w:t>
       </w:r>
@@ -1631,8 +1660,6 @@
       <w:r>
         <w:t>GOOD LUCK!</w:t>
       </w:r>
-      <w:bookmarkStart w:id="0" w:name="_GoBack"/>
-      <w:bookmarkEnd w:id="0"/>
     </w:p>
     <w:p>
       <w:r>
@@ -1681,15 +1708,7 @@
       </w:r>
       <w:proofErr w:type="spellEnd"/>
       <w:r>
-        <w:t xml:space="preserve"> start on </w:t>
-      </w:r>
-      <w:proofErr w:type="spellStart"/>
-      <w:r>
-        <w:t>it’s</w:t>
-      </w:r>
-      <w:proofErr w:type="spellEnd"/>
-      <w:r>
-        <w:t xml:space="preserve"> own</w:t>
+        <w:t xml:space="preserve"> start on its own</w:t>
       </w:r>
     </w:p>
     <w:p>
@@ -1766,10 +1785,12 @@
         <w:t xml:space="preserve"> -&gt; creates </w:t>
       </w:r>
       <w:proofErr w:type="spellStart"/>
+      <w:proofErr w:type="gramStart"/>
       <w:r>
         <w:t>package.json</w:t>
       </w:r>
       <w:proofErr w:type="spellEnd"/>
+      <w:proofErr w:type="gramEnd"/>
       <w:r>
         <w:t xml:space="preserve"> which is for having all the package stuff put in</w:t>
       </w:r>
@@ -1855,6 +1876,26 @@
       </w:r>
     </w:p>
     <w:p/>
+    <w:p>
+      <w:r>
+        <w:t>TO DO</w:t>
+      </w:r>
+    </w:p>
+    <w:p>
+      <w:pPr>
+        <w:pStyle w:val="ListParagraph"/>
+        <w:numPr>
+          <w:ilvl w:val="0"/>
+          <w:numId w:val="1"/>
+        </w:numPr>
+      </w:pPr>
+      <w:r>
+        <w:lastRenderedPageBreak/>
+        <w:t>Add images to amazon bucket</w:t>
+      </w:r>
+      <w:bookmarkStart w:id="0" w:name="_GoBack"/>
+      <w:bookmarkEnd w:id="0"/>
+    </w:p>
     <w:sectPr>
       <w:pgSz w:w="12240" w:h="15840"/>
       <w:pgMar w:top="1985" w:right="1701" w:bottom="1701" w:left="1701" w:header="720" w:footer="720" w:gutter="0"/>

</xml_diff>

<commit_message>
changed some project text updated resume fixed some css things
</commit_message>
<xml_diff>
--- a/Learning.docx
+++ b/Learning.docx
@@ -106,7 +106,15 @@
         </w:numPr>
       </w:pPr>
       <w:r>
-        <w:t>Babble-loader</w:t>
+        <w:t>Bab</w:t>
+      </w:r>
+      <w:r>
+        <w:t>el</w:t>
+      </w:r>
+      <w:bookmarkStart w:id="0" w:name="_GoBack"/>
+      <w:bookmarkEnd w:id="0"/>
+      <w:r>
+        <w:t>-loader</w:t>
       </w:r>
     </w:p>
     <w:p>
@@ -136,10 +144,7 @@
         <w:t>@</w:t>
       </w:r>
       <w:r>
-        <w:t>babel</w:t>
-      </w:r>
-      <w:r>
-        <w:t>/preset-</w:t>
+        <w:t>babel/preset-</w:t>
       </w:r>
       <w:proofErr w:type="spellStart"/>
       <w:r>
@@ -156,10 +161,7 @@
         </w:numPr>
       </w:pPr>
       <w:r>
-        <w:t>@babel/preset-</w:t>
-      </w:r>
-      <w:r>
-        <w:t>react</w:t>
+        <w:t>@babel/preset-react</w:t>
       </w:r>
     </w:p>
     <w:p>
@@ -495,10 +497,7 @@
         </w:numPr>
       </w:pPr>
       <w:r>
-        <w:t>babel</w:t>
-      </w:r>
-      <w:r>
-        <w:t xml:space="preserve"> is for reading code and changing it live</w:t>
+        <w:t>babel is for reading code and changing it live</w:t>
       </w:r>
     </w:p>
     <w:p>
@@ -759,13 +758,7 @@
         <w:rPr>
           <w:rStyle w:val="pln"/>
         </w:rPr>
-        <w:t xml:space="preserve">save </w:t>
-      </w:r>
-      <w:r>
-        <w:rPr>
-          <w:rStyle w:val="pln"/>
-        </w:rPr>
-        <w:t>file</w:t>
+        <w:t>save file</w:t>
       </w:r>
       <w:r>
         <w:rPr>
@@ -1802,10 +1795,7 @@
       </w:r>
       <w:proofErr w:type="spellEnd"/>
       <w:r>
-        <w:t xml:space="preserve"> install -g &lt;package&gt;</w:t>
-      </w:r>
-      <w:r>
-        <w:t xml:space="preserve"> -&gt; globally means on computer (need to set path variable if so) get rid </w:t>
+        <w:t xml:space="preserve"> install -g &lt;package&gt; -&gt; globally means on computer (need to set path variable if so) get rid </w:t>
       </w:r>
       <w:proofErr w:type="spellStart"/>
       <w:r>
@@ -1893,8 +1883,6 @@
         <w:lastRenderedPageBreak/>
         <w:t>Add images to amazon bucket</w:t>
       </w:r>
-      <w:bookmarkStart w:id="0" w:name="_GoBack"/>
-      <w:bookmarkEnd w:id="0"/>
     </w:p>
     <w:sectPr>
       <w:pgSz w:w="12240" w:h="15840"/>

</xml_diff>

<commit_message>
changed deal alert url
</commit_message>
<xml_diff>
--- a/Learning.docx
+++ b/Learning.docx
@@ -111,8 +111,6 @@
       <w:r>
         <w:t>el</w:t>
       </w:r>
-      <w:bookmarkStart w:id="0" w:name="_GoBack"/>
-      <w:bookmarkEnd w:id="0"/>
       <w:r>
         <w:t>-loader</w:t>
       </w:r>
@@ -269,11 +267,14 @@
         </w:numPr>
       </w:pPr>
       <w:r>
-        <w:t>@types/</w:t>
-      </w:r>
-      <w:proofErr w:type="spellStart"/>
-      <w:r>
-        <w:t>reactDOM</w:t>
+        <w:t>@types/react</w:t>
+      </w:r>
+      <w:r>
+        <w:t>-</w:t>
+      </w:r>
+      <w:proofErr w:type="spellStart"/>
+      <w:r>
+        <w:t>dom</w:t>
       </w:r>
       <w:proofErr w:type="spellEnd"/>
     </w:p>
@@ -356,764 +357,389 @@
           <w:numId w:val="1"/>
         </w:numPr>
         <w:rPr>
-          <w:b/>
-        </w:rPr>
-      </w:pPr>
-      <w:r>
-        <w:t>React-reveal</w:t>
-      </w:r>
-    </w:p>
-    <w:p>
-      <w:pPr>
-        <w:pStyle w:val="ListParagraph"/>
-        <w:numPr>
-          <w:ilvl w:val="1"/>
-          <w:numId w:val="1"/>
-        </w:numPr>
-      </w:pPr>
-      <w:r>
-        <w:t>Pose</w:t>
-      </w:r>
-    </w:p>
-    <w:p>
-      <w:pPr>
-        <w:pStyle w:val="ListParagraph"/>
-        <w:numPr>
-          <w:ilvl w:val="1"/>
-          <w:numId w:val="1"/>
-        </w:numPr>
-      </w:pPr>
-      <w:r>
-        <w:t>React-rotating-text</w:t>
-      </w:r>
-    </w:p>
-    <w:p>
-      <w:r>
-        <w:t>Package Descriptions</w:t>
-      </w:r>
-    </w:p>
-    <w:p>
-      <w:pPr>
-        <w:pStyle w:val="ListParagraph"/>
-        <w:numPr>
-          <w:ilvl w:val="0"/>
-          <w:numId w:val="3"/>
-        </w:numPr>
-      </w:pPr>
-      <w:r>
-        <w:t>NPM is package manager</w:t>
-      </w:r>
-    </w:p>
-    <w:p>
-      <w:pPr>
-        <w:pStyle w:val="ListParagraph"/>
-        <w:numPr>
-          <w:ilvl w:val="0"/>
-          <w:numId w:val="3"/>
-        </w:numPr>
-      </w:pPr>
-      <w:r>
-        <w:t xml:space="preserve">Node.js package of useful things including </w:t>
-      </w:r>
-      <w:proofErr w:type="spellStart"/>
-      <w:r>
-        <w:t>npm</w:t>
-      </w:r>
-      <w:proofErr w:type="spellEnd"/>
-      <w:r>
-        <w:t xml:space="preserve"> and stuff</w:t>
-      </w:r>
-    </w:p>
-    <w:p>
-      <w:pPr>
-        <w:pStyle w:val="ListParagraph"/>
-        <w:numPr>
-          <w:ilvl w:val="0"/>
-          <w:numId w:val="3"/>
-        </w:numPr>
-      </w:pPr>
-      <w:r>
-        <w:t>React is for front end framework (builds separate components) for on hover and like mouse over (state configuration)</w:t>
-      </w:r>
-    </w:p>
-    <w:p>
-      <w:pPr>
-        <w:pStyle w:val="ListParagraph"/>
-        <w:numPr>
-          <w:ilvl w:val="0"/>
-          <w:numId w:val="3"/>
-        </w:numPr>
-      </w:pPr>
-      <w:r>
-        <w:t>Webpack is for bundling react components (1 file)</w:t>
-      </w:r>
-    </w:p>
-    <w:p>
-      <w:pPr>
-        <w:pStyle w:val="ListParagraph"/>
-        <w:numPr>
-          <w:ilvl w:val="1"/>
-          <w:numId w:val="1"/>
-        </w:numPr>
-      </w:pPr>
-      <w:r>
-        <w:t>Webpack gets all of the components and makes it into one .</w:t>
-      </w:r>
-      <w:proofErr w:type="spellStart"/>
-      <w:r>
-        <w:t>js</w:t>
-      </w:r>
-      <w:proofErr w:type="spellEnd"/>
-      <w:r>
-        <w:t xml:space="preserve"> file or </w:t>
-      </w:r>
-      <w:proofErr w:type="spellStart"/>
-      <w:r>
-        <w:t>css</w:t>
-      </w:r>
-      <w:proofErr w:type="spellEnd"/>
-      <w:r>
-        <w:t xml:space="preserve"> file etc.</w:t>
-      </w:r>
-    </w:p>
-    <w:p>
-      <w:pPr>
-        <w:pStyle w:val="ListParagraph"/>
-        <w:numPr>
-          <w:ilvl w:val="1"/>
-          <w:numId w:val="1"/>
-        </w:numPr>
-      </w:pPr>
-      <w:r>
-        <w:t>Webpack-cli is for interacting with webpack (like client) need to install with webpack</w:t>
-      </w:r>
-    </w:p>
-    <w:p>
-      <w:pPr>
-        <w:pStyle w:val="ListParagraph"/>
-        <w:numPr>
-          <w:ilvl w:val="0"/>
-          <w:numId w:val="1"/>
-        </w:numPr>
-      </w:pPr>
-      <w:r>
-        <w:t>babel is for reading code and changing it live</w:t>
-      </w:r>
-    </w:p>
-    <w:p>
-      <w:pPr>
-        <w:pStyle w:val="ListParagraph"/>
-        <w:numPr>
-          <w:ilvl w:val="0"/>
-          <w:numId w:val="1"/>
-        </w:numPr>
-      </w:pPr>
-      <w:r>
-        <w:lastRenderedPageBreak/>
-        <w:t>@babel/preset-</w:t>
-      </w:r>
-      <w:proofErr w:type="spellStart"/>
-      <w:r>
-        <w:t>emv</w:t>
-      </w:r>
-      <w:proofErr w:type="spellEnd"/>
-    </w:p>
-    <w:p>
-      <w:pPr>
-        <w:pStyle w:val="ListParagraph"/>
-        <w:numPr>
-          <w:ilvl w:val="1"/>
-          <w:numId w:val="1"/>
-        </w:numPr>
-      </w:pPr>
-      <w:r>
-        <w:t xml:space="preserve">Is like vanilla </w:t>
-      </w:r>
-      <w:proofErr w:type="spellStart"/>
-      <w:r>
-        <w:t>js</w:t>
-      </w:r>
-      <w:proofErr w:type="spellEnd"/>
-    </w:p>
-    <w:p>
-      <w:pPr>
-        <w:pStyle w:val="ListParagraph"/>
-        <w:numPr>
-          <w:ilvl w:val="0"/>
-          <w:numId w:val="1"/>
-        </w:numPr>
-      </w:pPr>
-      <w:r>
-        <w:t>@babel/preset-react</w:t>
-      </w:r>
-    </w:p>
-    <w:p>
-      <w:pPr>
-        <w:pStyle w:val="ListParagraph"/>
-        <w:numPr>
-          <w:ilvl w:val="1"/>
-          <w:numId w:val="1"/>
-        </w:numPr>
-      </w:pPr>
-      <w:r>
-        <w:t xml:space="preserve">Allows babel to read both vanilla and react </w:t>
-      </w:r>
-      <w:proofErr w:type="spellStart"/>
-      <w:r>
-        <w:t>js</w:t>
-      </w:r>
-      <w:proofErr w:type="spellEnd"/>
-    </w:p>
-    <w:p>
-      <w:pPr>
-        <w:pStyle w:val="ListParagraph"/>
-        <w:numPr>
-          <w:ilvl w:val="0"/>
-          <w:numId w:val="1"/>
-        </w:numPr>
-      </w:pPr>
-      <w:proofErr w:type="spellStart"/>
-      <w:r>
-        <w:t>Nodemon</w:t>
-      </w:r>
-      <w:proofErr w:type="spellEnd"/>
-    </w:p>
-    <w:p>
-      <w:pPr>
-        <w:pStyle w:val="ListParagraph"/>
-        <w:numPr>
-          <w:ilvl w:val="1"/>
-          <w:numId w:val="1"/>
-        </w:numPr>
-      </w:pPr>
-      <w:r>
-        <w:t>Any changes you make to your folder, will continuously update test environment (convenience)</w:t>
-      </w:r>
-    </w:p>
-    <w:p>
-      <w:pPr>
-        <w:pStyle w:val="ListParagraph"/>
-        <w:numPr>
-          <w:ilvl w:val="1"/>
-          <w:numId w:val="1"/>
-        </w:numPr>
-      </w:pPr>
-      <w:r>
-        <w:t xml:space="preserve">Makes it so you don’t have to run </w:t>
-      </w:r>
-      <w:proofErr w:type="spellStart"/>
-      <w:r>
-        <w:t>npm</w:t>
-      </w:r>
-      <w:proofErr w:type="spellEnd"/>
-      <w:r>
-        <w:t xml:space="preserve"> start </w:t>
-      </w:r>
-      <w:proofErr w:type="spellStart"/>
-      <w:r>
-        <w:t>everytime</w:t>
-      </w:r>
-      <w:proofErr w:type="spellEnd"/>
-      <w:r>
-        <w:t xml:space="preserve"> you start up test environment</w:t>
-      </w:r>
-    </w:p>
-    <w:p>
-      <w:pPr>
-        <w:pStyle w:val="ListParagraph"/>
-        <w:numPr>
-          <w:ilvl w:val="0"/>
-          <w:numId w:val="1"/>
-        </w:numPr>
-      </w:pPr>
-      <w:r>
-        <w:t>Express</w:t>
-      </w:r>
-    </w:p>
-    <w:p>
-      <w:pPr>
-        <w:pStyle w:val="ListParagraph"/>
-        <w:numPr>
-          <w:ilvl w:val="1"/>
-          <w:numId w:val="1"/>
-        </w:numPr>
-      </w:pPr>
-      <w:proofErr w:type="gramStart"/>
-      <w:r>
-        <w:t>Server side</w:t>
-      </w:r>
-      <w:proofErr w:type="gramEnd"/>
-      <w:r>
-        <w:t xml:space="preserve"> package</w:t>
-      </w:r>
-    </w:p>
-    <w:p>
-      <w:pPr>
-        <w:pStyle w:val="ListParagraph"/>
-        <w:numPr>
-          <w:ilvl w:val="0"/>
-          <w:numId w:val="1"/>
-        </w:numPr>
-      </w:pPr>
-      <w:r>
-        <w:t>Body-parser</w:t>
-      </w:r>
-    </w:p>
-    <w:p>
-      <w:pPr>
-        <w:pStyle w:val="ListParagraph"/>
-        <w:numPr>
-          <w:ilvl w:val="1"/>
-          <w:numId w:val="1"/>
-        </w:numPr>
-      </w:pPr>
-      <w:r>
-        <w:t xml:space="preserve">Option that allows you to change string version of data to actual objects (kind of like casting in </w:t>
-      </w:r>
-      <w:proofErr w:type="spellStart"/>
-      <w:r>
-        <w:t>c++</w:t>
-      </w:r>
-      <w:proofErr w:type="spellEnd"/>
-      <w:r>
-        <w:t>)</w:t>
-      </w:r>
-    </w:p>
-    <w:p>
-      <w:pPr>
-        <w:pStyle w:val="HTMLPreformatted"/>
-        <w:numPr>
-          <w:ilvl w:val="0"/>
-          <w:numId w:val="1"/>
-        </w:numPr>
-      </w:pPr>
-      <w:r>
-        <w:rPr>
-          <w:rStyle w:val="pun"/>
-        </w:rPr>
-        <w:t>--</w:t>
-      </w:r>
-      <w:r>
-        <w:rPr>
-          <w:rStyle w:val="pln"/>
-        </w:rPr>
-        <w:t xml:space="preserve">save </w:t>
-      </w:r>
-      <w:proofErr w:type="spellStart"/>
-      <w:r>
-        <w:rPr>
-          <w:rStyle w:val="pln"/>
-        </w:rPr>
-        <w:t>url</w:t>
-      </w:r>
-      <w:proofErr w:type="spellEnd"/>
-      <w:r>
-        <w:rPr>
-          <w:rStyle w:val="pun"/>
-        </w:rPr>
-        <w:t>-</w:t>
-      </w:r>
-      <w:r>
-        <w:rPr>
-          <w:rStyle w:val="pln"/>
-        </w:rPr>
-        <w:t>loader</w:t>
-      </w:r>
-    </w:p>
-    <w:p>
-      <w:pPr>
-        <w:pStyle w:val="ListParagraph"/>
-        <w:numPr>
-          <w:ilvl w:val="1"/>
-          <w:numId w:val="1"/>
-        </w:numPr>
-      </w:pPr>
-      <w:r>
-        <w:t xml:space="preserve">For </w:t>
-      </w:r>
-      <w:proofErr w:type="spellStart"/>
-      <w:r>
-        <w:t>url</w:t>
-      </w:r>
-      <w:proofErr w:type="spellEnd"/>
-      <w:r>
-        <w:t xml:space="preserve"> parsing in react</w:t>
-      </w:r>
-    </w:p>
-    <w:p>
-      <w:pPr>
-        <w:pStyle w:val="HTMLPreformatted"/>
-        <w:numPr>
-          <w:ilvl w:val="0"/>
-          <w:numId w:val="1"/>
-        </w:numPr>
-      </w:pPr>
-      <w:r>
-        <w:rPr>
-          <w:rStyle w:val="pun"/>
-        </w:rPr>
-        <w:t>--</w:t>
-      </w:r>
-      <w:r>
-        <w:rPr>
-          <w:rStyle w:val="pln"/>
-        </w:rPr>
-        <w:t>save file</w:t>
-      </w:r>
-      <w:r>
-        <w:rPr>
-          <w:rStyle w:val="pun"/>
-        </w:rPr>
-        <w:t>-</w:t>
-      </w:r>
-      <w:r>
-        <w:rPr>
-          <w:rStyle w:val="pln"/>
-        </w:rPr>
-        <w:t>loader</w:t>
-      </w:r>
-    </w:p>
-    <w:p>
-      <w:pPr>
-        <w:pStyle w:val="ListParagraph"/>
-        <w:numPr>
-          <w:ilvl w:val="1"/>
-          <w:numId w:val="1"/>
-        </w:numPr>
-      </w:pPr>
-      <w:r>
-        <w:t>For file parsing</w:t>
-      </w:r>
-    </w:p>
-    <w:p>
-      <w:pPr>
-        <w:pStyle w:val="ListParagraph"/>
-        <w:numPr>
-          <w:ilvl w:val="0"/>
-          <w:numId w:val="1"/>
-        </w:numPr>
-        <w:shd w:val="clear" w:color="auto" w:fill="1E1E1E"/>
-        <w:spacing w:after="0" w:line="285" w:lineRule="atLeast"/>
-        <w:rPr>
-          <w:rFonts w:ascii="Consolas" w:eastAsia="Times New Roman" w:hAnsi="Consolas" w:cs="Consolas"/>
-          <w:color w:val="D4D4D4"/>
-          <w:sz w:val="21"/>
-          <w:szCs w:val="21"/>
-        </w:rPr>
-      </w:pPr>
-      <w:r>
-        <w:rPr>
-          <w:rFonts w:ascii="Consolas" w:eastAsia="Times New Roman" w:hAnsi="Consolas" w:cs="Consolas"/>
-          <w:color w:val="D4D4D4"/>
-          <w:sz w:val="21"/>
-          <w:szCs w:val="21"/>
-        </w:rPr>
-        <w:t xml:space="preserve">        {</w:t>
-      </w:r>
-    </w:p>
-    <w:p>
-      <w:pPr>
-        <w:pStyle w:val="ListParagraph"/>
-        <w:numPr>
-          <w:ilvl w:val="0"/>
-          <w:numId w:val="1"/>
-        </w:numPr>
-        <w:shd w:val="clear" w:color="auto" w:fill="1E1E1E"/>
-        <w:spacing w:after="0" w:line="285" w:lineRule="atLeast"/>
-        <w:rPr>
-          <w:rFonts w:ascii="Consolas" w:eastAsia="Times New Roman" w:hAnsi="Consolas" w:cs="Consolas"/>
-          <w:color w:val="D4D4D4"/>
-          <w:sz w:val="21"/>
-          <w:szCs w:val="21"/>
-        </w:rPr>
-      </w:pPr>
-      <w:r>
-        <w:rPr>
-          <w:rFonts w:ascii="Consolas" w:eastAsia="Times New Roman" w:hAnsi="Consolas" w:cs="Consolas"/>
-          <w:color w:val="D4D4D4"/>
-          <w:sz w:val="21"/>
-          <w:szCs w:val="21"/>
-        </w:rPr>
-        <w:t xml:space="preserve">          </w:t>
-      </w:r>
-      <w:r>
-        <w:rPr>
-          <w:rFonts w:ascii="Consolas" w:eastAsia="Times New Roman" w:hAnsi="Consolas" w:cs="Consolas"/>
-          <w:color w:val="9CDCFE"/>
-          <w:sz w:val="21"/>
-          <w:szCs w:val="21"/>
-        </w:rPr>
-        <w:t>test:</w:t>
-      </w:r>
-      <w:r>
-        <w:rPr>
-          <w:rFonts w:ascii="Consolas" w:eastAsia="Times New Roman" w:hAnsi="Consolas" w:cs="Consolas"/>
-          <w:color w:val="D16969"/>
-          <w:sz w:val="21"/>
-          <w:szCs w:val="21"/>
-        </w:rPr>
-        <w:t xml:space="preserve"> /</w:t>
-      </w:r>
-      <w:proofErr w:type="gramStart"/>
-      <w:r>
-        <w:rPr>
-          <w:rFonts w:ascii="Consolas" w:eastAsia="Times New Roman" w:hAnsi="Consolas" w:cs="Consolas"/>
-          <w:color w:val="D7BA7D"/>
-          <w:sz w:val="21"/>
-          <w:szCs w:val="21"/>
-        </w:rPr>
-        <w:t>\.</w:t>
-      </w:r>
-      <w:r>
-        <w:rPr>
-          <w:rFonts w:ascii="Consolas" w:eastAsia="Times New Roman" w:hAnsi="Consolas" w:cs="Consolas"/>
-          <w:color w:val="CE9178"/>
-          <w:sz w:val="21"/>
-          <w:szCs w:val="21"/>
-        </w:rPr>
-        <w:t>(</w:t>
-      </w:r>
-      <w:proofErr w:type="spellStart"/>
-      <w:proofErr w:type="gramEnd"/>
-      <w:r>
-        <w:rPr>
-          <w:rFonts w:ascii="Consolas" w:eastAsia="Times New Roman" w:hAnsi="Consolas" w:cs="Consolas"/>
-          <w:color w:val="D16969"/>
-          <w:sz w:val="21"/>
-          <w:szCs w:val="21"/>
-        </w:rPr>
-        <w:t>gif</w:t>
-      </w:r>
-      <w:r>
-        <w:rPr>
-          <w:rFonts w:ascii="Consolas" w:eastAsia="Times New Roman" w:hAnsi="Consolas" w:cs="Consolas"/>
-          <w:color w:val="DCDCAA"/>
-          <w:sz w:val="21"/>
-          <w:szCs w:val="21"/>
-        </w:rPr>
-        <w:t>|</w:t>
-      </w:r>
-      <w:r>
-        <w:rPr>
-          <w:rFonts w:ascii="Consolas" w:eastAsia="Times New Roman" w:hAnsi="Consolas" w:cs="Consolas"/>
-          <w:color w:val="D16969"/>
-          <w:sz w:val="21"/>
-          <w:szCs w:val="21"/>
-        </w:rPr>
-        <w:t>svg</w:t>
-      </w:r>
-      <w:r>
-        <w:rPr>
-          <w:rFonts w:ascii="Consolas" w:eastAsia="Times New Roman" w:hAnsi="Consolas" w:cs="Consolas"/>
-          <w:color w:val="DCDCAA"/>
-          <w:sz w:val="21"/>
-          <w:szCs w:val="21"/>
-        </w:rPr>
-        <w:t>|</w:t>
-      </w:r>
-      <w:r>
-        <w:rPr>
-          <w:rFonts w:ascii="Consolas" w:eastAsia="Times New Roman" w:hAnsi="Consolas" w:cs="Consolas"/>
-          <w:color w:val="D16969"/>
-          <w:sz w:val="21"/>
-          <w:szCs w:val="21"/>
-        </w:rPr>
-        <w:t>jpg</w:t>
-      </w:r>
-      <w:r>
-        <w:rPr>
-          <w:rFonts w:ascii="Consolas" w:eastAsia="Times New Roman" w:hAnsi="Consolas" w:cs="Consolas"/>
-          <w:color w:val="DCDCAA"/>
-          <w:sz w:val="21"/>
-          <w:szCs w:val="21"/>
-        </w:rPr>
-        <w:t>|</w:t>
-      </w:r>
-      <w:r>
-        <w:rPr>
-          <w:rFonts w:ascii="Consolas" w:eastAsia="Times New Roman" w:hAnsi="Consolas" w:cs="Consolas"/>
-          <w:color w:val="D16969"/>
-          <w:sz w:val="21"/>
-          <w:szCs w:val="21"/>
-        </w:rPr>
-        <w:t>png</w:t>
-      </w:r>
-      <w:proofErr w:type="spellEnd"/>
-      <w:r>
-        <w:rPr>
-          <w:rFonts w:ascii="Consolas" w:eastAsia="Times New Roman" w:hAnsi="Consolas" w:cs="Consolas"/>
-          <w:color w:val="CE9178"/>
-          <w:sz w:val="21"/>
-          <w:szCs w:val="21"/>
-        </w:rPr>
-        <w:t>)</w:t>
-      </w:r>
-      <w:r>
-        <w:rPr>
-          <w:rFonts w:ascii="Consolas" w:eastAsia="Times New Roman" w:hAnsi="Consolas" w:cs="Consolas"/>
-          <w:color w:val="DCDCAA"/>
-          <w:sz w:val="21"/>
-          <w:szCs w:val="21"/>
-        </w:rPr>
-        <w:t>$</w:t>
-      </w:r>
-      <w:r>
-        <w:rPr>
-          <w:rFonts w:ascii="Consolas" w:eastAsia="Times New Roman" w:hAnsi="Consolas" w:cs="Consolas"/>
-          <w:color w:val="D16969"/>
-          <w:sz w:val="21"/>
-          <w:szCs w:val="21"/>
-        </w:rPr>
-        <w:t>/</w:t>
-      </w:r>
-      <w:r>
-        <w:rPr>
-          <w:rFonts w:ascii="Consolas" w:eastAsia="Times New Roman" w:hAnsi="Consolas" w:cs="Consolas"/>
-          <w:color w:val="D4D4D4"/>
-          <w:sz w:val="21"/>
-          <w:szCs w:val="21"/>
-        </w:rPr>
-        <w:t>,</w:t>
-      </w:r>
-    </w:p>
-    <w:p>
-      <w:pPr>
-        <w:pStyle w:val="ListParagraph"/>
-        <w:numPr>
-          <w:ilvl w:val="0"/>
-          <w:numId w:val="1"/>
-        </w:numPr>
-        <w:shd w:val="clear" w:color="auto" w:fill="1E1E1E"/>
-        <w:spacing w:after="0" w:line="285" w:lineRule="atLeast"/>
-        <w:rPr>
-          <w:rFonts w:ascii="Consolas" w:eastAsia="Times New Roman" w:hAnsi="Consolas" w:cs="Consolas"/>
-          <w:color w:val="D4D4D4"/>
-          <w:sz w:val="21"/>
-          <w:szCs w:val="21"/>
-        </w:rPr>
-      </w:pPr>
-      <w:r>
-        <w:rPr>
-          <w:rFonts w:ascii="Consolas" w:eastAsia="Times New Roman" w:hAnsi="Consolas" w:cs="Consolas"/>
-          <w:color w:val="D4D4D4"/>
-          <w:sz w:val="21"/>
-          <w:szCs w:val="21"/>
-        </w:rPr>
-        <w:t xml:space="preserve">          </w:t>
-      </w:r>
-      <w:r>
-        <w:rPr>
-          <w:rFonts w:ascii="Consolas" w:eastAsia="Times New Roman" w:hAnsi="Consolas" w:cs="Consolas"/>
-          <w:color w:val="9CDCFE"/>
-          <w:sz w:val="21"/>
-          <w:szCs w:val="21"/>
-        </w:rPr>
-        <w:t>loader:</w:t>
-      </w:r>
-      <w:r>
-        <w:rPr>
-          <w:rFonts w:ascii="Consolas" w:eastAsia="Times New Roman" w:hAnsi="Consolas" w:cs="Consolas"/>
-          <w:color w:val="D4D4D4"/>
-          <w:sz w:val="21"/>
-          <w:szCs w:val="21"/>
-        </w:rPr>
-        <w:t xml:space="preserve"> </w:t>
-      </w:r>
-      <w:r>
-        <w:rPr>
-          <w:rFonts w:ascii="Consolas" w:eastAsia="Times New Roman" w:hAnsi="Consolas" w:cs="Consolas"/>
-          <w:color w:val="CE9178"/>
-          <w:sz w:val="21"/>
-          <w:szCs w:val="21"/>
-        </w:rPr>
-        <w:t>"file-loader"</w:t>
-      </w:r>
-      <w:r>
-        <w:rPr>
-          <w:rFonts w:ascii="Consolas" w:eastAsia="Times New Roman" w:hAnsi="Consolas" w:cs="Consolas"/>
-          <w:color w:val="D4D4D4"/>
-          <w:sz w:val="21"/>
-          <w:szCs w:val="21"/>
-        </w:rPr>
-        <w:t>,</w:t>
-      </w:r>
-    </w:p>
-    <w:p>
-      <w:pPr>
-        <w:pStyle w:val="ListParagraph"/>
-        <w:numPr>
-          <w:ilvl w:val="0"/>
-          <w:numId w:val="1"/>
-        </w:numPr>
-        <w:shd w:val="clear" w:color="auto" w:fill="1E1E1E"/>
-        <w:spacing w:after="0" w:line="285" w:lineRule="atLeast"/>
-        <w:rPr>
-          <w:rFonts w:ascii="Consolas" w:eastAsia="Times New Roman" w:hAnsi="Consolas" w:cs="Consolas"/>
-          <w:color w:val="D4D4D4"/>
-          <w:sz w:val="21"/>
-          <w:szCs w:val="21"/>
-        </w:rPr>
-      </w:pPr>
-      <w:r>
-        <w:rPr>
-          <w:rFonts w:ascii="Consolas" w:eastAsia="Times New Roman" w:hAnsi="Consolas" w:cs="Consolas"/>
-          <w:color w:val="D4D4D4"/>
-          <w:sz w:val="21"/>
-          <w:szCs w:val="21"/>
-        </w:rPr>
-        <w:t xml:space="preserve">        }],</w:t>
-      </w:r>
-    </w:p>
-    <w:p>
-      <w:pPr>
-        <w:pStyle w:val="ListParagraph"/>
-        <w:numPr>
-          <w:ilvl w:val="1"/>
-          <w:numId w:val="1"/>
-        </w:numPr>
-      </w:pPr>
-      <w:r>
-        <w:t>Throw this after loader</w:t>
-      </w:r>
-      <w:r>
-        <w:t xml:space="preserve"> in webpack.config.js</w:t>
-      </w:r>
-      <w:r>
-        <w:t xml:space="preserve"> to let webpack load files</w:t>
-      </w:r>
-    </w:p>
-    <w:p>
-      <w:pPr>
-        <w:pStyle w:val="ListParagraph"/>
-        <w:numPr>
-          <w:ilvl w:val="0"/>
-          <w:numId w:val="1"/>
-        </w:numPr>
+          <w:rStyle w:val="Strong"/>
+          <w:bCs w:val="0"/>
+        </w:rPr>
+      </w:pPr>
+      <w:r>
         <w:rPr>
           <w:rStyle w:val="Strong"/>
           <w:b w:val="0"/>
           <w:bCs w:val="0"/>
         </w:rPr>
-      </w:pPr>
-      <w:r>
-        <w:rPr>
-          <w:rStyle w:val="Strong"/>
-        </w:rPr>
-        <w:t xml:space="preserve">--save style-loader </w:t>
-      </w:r>
-      <w:proofErr w:type="spellStart"/>
-      <w:r>
-        <w:rPr>
-          <w:rStyle w:val="Strong"/>
-        </w:rPr>
+        <w:t>file-loader</w:t>
+      </w:r>
+    </w:p>
+    <w:p>
+      <w:pPr>
+        <w:pStyle w:val="ListParagraph"/>
+        <w:numPr>
+          <w:ilvl w:val="1"/>
+          <w:numId w:val="1"/>
+        </w:numPr>
+        <w:rPr>
+          <w:b/>
+        </w:rPr>
+      </w:pPr>
+      <w:r>
+        <w:t>React-reveal</w:t>
+      </w:r>
+    </w:p>
+    <w:p>
+      <w:pPr>
+        <w:pStyle w:val="ListParagraph"/>
+        <w:numPr>
+          <w:ilvl w:val="1"/>
+          <w:numId w:val="1"/>
+        </w:numPr>
+      </w:pPr>
+      <w:r>
+        <w:t>Pose</w:t>
+      </w:r>
+    </w:p>
+    <w:p>
+      <w:pPr>
+        <w:pStyle w:val="ListParagraph"/>
+        <w:numPr>
+          <w:ilvl w:val="1"/>
+          <w:numId w:val="1"/>
+        </w:numPr>
+      </w:pPr>
+      <w:r>
+        <w:t>React-rotating-text</w:t>
+      </w:r>
+    </w:p>
+    <w:p>
+      <w:r>
+        <w:t>Package Descriptions</w:t>
+      </w:r>
+    </w:p>
+    <w:p>
+      <w:pPr>
+        <w:pStyle w:val="ListParagraph"/>
+        <w:numPr>
+          <w:ilvl w:val="0"/>
+          <w:numId w:val="3"/>
+        </w:numPr>
+      </w:pPr>
+      <w:r>
+        <w:t>NPM is package manager</w:t>
+      </w:r>
+    </w:p>
+    <w:p>
+      <w:pPr>
+        <w:pStyle w:val="ListParagraph"/>
+        <w:numPr>
+          <w:ilvl w:val="0"/>
+          <w:numId w:val="3"/>
+        </w:numPr>
+      </w:pPr>
+      <w:r>
+        <w:t xml:space="preserve">Node.js package of useful things including </w:t>
+      </w:r>
+      <w:proofErr w:type="spellStart"/>
+      <w:r>
+        <w:t>npm</w:t>
+      </w:r>
+      <w:proofErr w:type="spellEnd"/>
+      <w:r>
+        <w:t xml:space="preserve"> and stuff</w:t>
+      </w:r>
+    </w:p>
+    <w:p>
+      <w:pPr>
+        <w:pStyle w:val="ListParagraph"/>
+        <w:numPr>
+          <w:ilvl w:val="0"/>
+          <w:numId w:val="3"/>
+        </w:numPr>
+      </w:pPr>
+      <w:r>
+        <w:t>React is for front end framework (builds separate components) for on hover and like mouse over (state configuration)</w:t>
+      </w:r>
+    </w:p>
+    <w:p>
+      <w:pPr>
+        <w:pStyle w:val="ListParagraph"/>
+        <w:numPr>
+          <w:ilvl w:val="0"/>
+          <w:numId w:val="3"/>
+        </w:numPr>
+      </w:pPr>
+      <w:r>
+        <w:t>Webpack is for bundling react components (1 file)</w:t>
+      </w:r>
+    </w:p>
+    <w:p>
+      <w:pPr>
+        <w:pStyle w:val="ListParagraph"/>
+        <w:numPr>
+          <w:ilvl w:val="1"/>
+          <w:numId w:val="1"/>
+        </w:numPr>
+      </w:pPr>
+      <w:r>
+        <w:t>Webpack gets all of the components and makes it into one .</w:t>
+      </w:r>
+      <w:proofErr w:type="spellStart"/>
+      <w:r>
+        <w:t>js</w:t>
+      </w:r>
+      <w:proofErr w:type="spellEnd"/>
+      <w:r>
+        <w:t xml:space="preserve"> file or </w:t>
+      </w:r>
+      <w:proofErr w:type="spellStart"/>
+      <w:r>
         <w:t>css</w:t>
       </w:r>
       <w:proofErr w:type="spellEnd"/>
       <w:r>
-        <w:rPr>
-          <w:rStyle w:val="Strong"/>
-        </w:rPr>
-        <w:t>-loader</w:t>
+        <w:t xml:space="preserve"> file etc.</w:t>
+      </w:r>
+    </w:p>
+    <w:p>
+      <w:pPr>
+        <w:pStyle w:val="ListParagraph"/>
+        <w:numPr>
+          <w:ilvl w:val="1"/>
+          <w:numId w:val="1"/>
+        </w:numPr>
+      </w:pPr>
+      <w:r>
+        <w:t>Webpack-cli is for interacting with webpack (like client) need to install with webpack</w:t>
+      </w:r>
+    </w:p>
+    <w:p>
+      <w:pPr>
+        <w:pStyle w:val="ListParagraph"/>
+        <w:numPr>
+          <w:ilvl w:val="0"/>
+          <w:numId w:val="1"/>
+        </w:numPr>
+      </w:pPr>
+      <w:r>
+        <w:lastRenderedPageBreak/>
+        <w:t>babel is for reading code and changing it live</w:t>
+      </w:r>
+    </w:p>
+    <w:p>
+      <w:pPr>
+        <w:pStyle w:val="ListParagraph"/>
+        <w:numPr>
+          <w:ilvl w:val="0"/>
+          <w:numId w:val="1"/>
+        </w:numPr>
+      </w:pPr>
+      <w:r>
+        <w:t>@babel/preset-</w:t>
+      </w:r>
+      <w:proofErr w:type="spellStart"/>
+      <w:r>
+        <w:t>emv</w:t>
+      </w:r>
+      <w:proofErr w:type="spellEnd"/>
+    </w:p>
+    <w:p>
+      <w:pPr>
+        <w:pStyle w:val="ListParagraph"/>
+        <w:numPr>
+          <w:ilvl w:val="1"/>
+          <w:numId w:val="1"/>
+        </w:numPr>
+      </w:pPr>
+      <w:r>
+        <w:t xml:space="preserve">Is like vanilla </w:t>
+      </w:r>
+      <w:proofErr w:type="spellStart"/>
+      <w:r>
+        <w:t>js</w:t>
+      </w:r>
+      <w:proofErr w:type="spellEnd"/>
+    </w:p>
+    <w:p>
+      <w:pPr>
+        <w:pStyle w:val="ListParagraph"/>
+        <w:numPr>
+          <w:ilvl w:val="0"/>
+          <w:numId w:val="1"/>
+        </w:numPr>
+      </w:pPr>
+      <w:r>
+        <w:t>@babel/preset-react</w:t>
+      </w:r>
+    </w:p>
+    <w:p>
+      <w:pPr>
+        <w:pStyle w:val="ListParagraph"/>
+        <w:numPr>
+          <w:ilvl w:val="1"/>
+          <w:numId w:val="1"/>
+        </w:numPr>
+      </w:pPr>
+      <w:r>
+        <w:t xml:space="preserve">Allows babel to read both vanilla and react </w:t>
+      </w:r>
+      <w:proofErr w:type="spellStart"/>
+      <w:r>
+        <w:t>js</w:t>
+      </w:r>
+      <w:proofErr w:type="spellEnd"/>
+    </w:p>
+    <w:p>
+      <w:pPr>
+        <w:pStyle w:val="ListParagraph"/>
+        <w:numPr>
+          <w:ilvl w:val="0"/>
+          <w:numId w:val="1"/>
+        </w:numPr>
+      </w:pPr>
+      <w:proofErr w:type="spellStart"/>
+      <w:r>
+        <w:t>Nodemon</w:t>
+      </w:r>
+      <w:proofErr w:type="spellEnd"/>
+    </w:p>
+    <w:p>
+      <w:pPr>
+        <w:pStyle w:val="ListParagraph"/>
+        <w:numPr>
+          <w:ilvl w:val="1"/>
+          <w:numId w:val="1"/>
+        </w:numPr>
+      </w:pPr>
+      <w:r>
+        <w:t>Any changes you make to your folder, will continuously update test environment (convenience)</w:t>
+      </w:r>
+    </w:p>
+    <w:p>
+      <w:pPr>
+        <w:pStyle w:val="ListParagraph"/>
+        <w:numPr>
+          <w:ilvl w:val="1"/>
+          <w:numId w:val="1"/>
+        </w:numPr>
+      </w:pPr>
+      <w:r>
+        <w:t xml:space="preserve">Makes it so you don’t have to run </w:t>
+      </w:r>
+      <w:proofErr w:type="spellStart"/>
+      <w:r>
+        <w:t>npm</w:t>
+      </w:r>
+      <w:proofErr w:type="spellEnd"/>
+      <w:r>
+        <w:t xml:space="preserve"> start </w:t>
+      </w:r>
+      <w:proofErr w:type="spellStart"/>
+      <w:r>
+        <w:t>everytime</w:t>
+      </w:r>
+      <w:proofErr w:type="spellEnd"/>
+      <w:r>
+        <w:t xml:space="preserve"> you start up test environment</w:t>
+      </w:r>
+    </w:p>
+    <w:p>
+      <w:pPr>
+        <w:pStyle w:val="ListParagraph"/>
+        <w:numPr>
+          <w:ilvl w:val="0"/>
+          <w:numId w:val="1"/>
+        </w:numPr>
+      </w:pPr>
+      <w:r>
+        <w:t>Express</w:t>
+      </w:r>
+    </w:p>
+    <w:p>
+      <w:pPr>
+        <w:pStyle w:val="ListParagraph"/>
+        <w:numPr>
+          <w:ilvl w:val="1"/>
+          <w:numId w:val="1"/>
+        </w:numPr>
+      </w:pPr>
+      <w:proofErr w:type="gramStart"/>
+      <w:r>
+        <w:t>Server side</w:t>
+      </w:r>
+      <w:proofErr w:type="gramEnd"/>
+      <w:r>
+        <w:t xml:space="preserve"> package</w:t>
+      </w:r>
+    </w:p>
+    <w:p>
+      <w:pPr>
+        <w:pStyle w:val="ListParagraph"/>
+        <w:numPr>
+          <w:ilvl w:val="0"/>
+          <w:numId w:val="1"/>
+        </w:numPr>
+      </w:pPr>
+      <w:r>
+        <w:t>Body-parser</w:t>
+      </w:r>
+    </w:p>
+    <w:p>
+      <w:pPr>
+        <w:pStyle w:val="ListParagraph"/>
+        <w:numPr>
+          <w:ilvl w:val="1"/>
+          <w:numId w:val="1"/>
+        </w:numPr>
+      </w:pPr>
+      <w:r>
+        <w:t xml:space="preserve">Option that allows you to change string version of data to actual objects (kind of like casting in </w:t>
+      </w:r>
+      <w:proofErr w:type="spellStart"/>
+      <w:r>
+        <w:t>c++</w:t>
+      </w:r>
+      <w:proofErr w:type="spellEnd"/>
+      <w:r>
+        <w:t>)</w:t>
+      </w:r>
+    </w:p>
+    <w:p>
+      <w:pPr>
+        <w:pStyle w:val="HTMLPreformatted"/>
+        <w:numPr>
+          <w:ilvl w:val="0"/>
+          <w:numId w:val="1"/>
+        </w:numPr>
+      </w:pPr>
+      <w:r>
+        <w:rPr>
+          <w:rStyle w:val="pun"/>
+        </w:rPr>
+        <w:t>--</w:t>
+      </w:r>
+      <w:r>
+        <w:rPr>
+          <w:rStyle w:val="pln"/>
+        </w:rPr>
+        <w:t xml:space="preserve">save </w:t>
+      </w:r>
+      <w:proofErr w:type="spellStart"/>
+      <w:r>
+        <w:rPr>
+          <w:rStyle w:val="pln"/>
+        </w:rPr>
+        <w:t>url</w:t>
+      </w:r>
+      <w:proofErr w:type="spellEnd"/>
+      <w:r>
+        <w:rPr>
+          <w:rStyle w:val="pun"/>
+        </w:rPr>
+        <w:t>-</w:t>
+      </w:r>
+      <w:r>
+        <w:rPr>
+          <w:rStyle w:val="pln"/>
+        </w:rPr>
+        <w:t>loader</w:t>
       </w:r>
     </w:p>
     <w:p>
@@ -1129,11 +755,56 @@
       </w:r>
       <w:proofErr w:type="spellStart"/>
       <w:r>
-        <w:t>css</w:t>
+        <w:t>url</w:t>
       </w:r>
       <w:proofErr w:type="spellEnd"/>
       <w:r>
         <w:t xml:space="preserve"> parsing in react</w:t>
+      </w:r>
+    </w:p>
+    <w:p>
+      <w:pPr>
+        <w:pStyle w:val="HTMLPreformatted"/>
+        <w:numPr>
+          <w:ilvl w:val="0"/>
+          <w:numId w:val="1"/>
+        </w:numPr>
+      </w:pPr>
+      <w:r>
+        <w:rPr>
+          <w:rStyle w:val="pun"/>
+        </w:rPr>
+        <w:t>--</w:t>
+      </w:r>
+      <w:r>
+        <w:rPr>
+          <w:rStyle w:val="pln"/>
+        </w:rPr>
+        <w:t>save file</w:t>
+      </w:r>
+      <w:r>
+        <w:rPr>
+          <w:rStyle w:val="pun"/>
+        </w:rPr>
+        <w:t>-</w:t>
+      </w:r>
+      <w:r>
+        <w:rPr>
+          <w:rStyle w:val="pln"/>
+        </w:rPr>
+        <w:t>loader</w:t>
+      </w:r>
+    </w:p>
+    <w:p>
+      <w:pPr>
+        <w:pStyle w:val="ListParagraph"/>
+        <w:numPr>
+          <w:ilvl w:val="1"/>
+          <w:numId w:val="1"/>
+        </w:numPr>
+      </w:pPr>
+      <w:r>
+        <w:t>For file parsing</w:t>
       </w:r>
     </w:p>
     <w:p>
@@ -1159,7 +830,7 @@
           <w:sz w:val="21"/>
           <w:szCs w:val="21"/>
         </w:rPr>
-        <w:t>{</w:t>
+        <w:t xml:space="preserve">        {</w:t>
       </w:r>
     </w:p>
     <w:p>
@@ -1205,6 +876,7 @@
         </w:rPr>
         <w:t xml:space="preserve"> /</w:t>
       </w:r>
+      <w:proofErr w:type="gramStart"/>
       <w:r>
         <w:rPr>
           <w:rFonts w:ascii="Consolas" w:eastAsia="Times New Roman" w:hAnsi="Consolas" w:cs="Consolas"/>
@@ -1214,7 +886,17 @@
         </w:rPr>
         <w:t>\.</w:t>
       </w:r>
-      <w:proofErr w:type="spellStart"/>
+      <w:r>
+        <w:rPr>
+          <w:rFonts w:ascii="Consolas" w:eastAsia="Times New Roman" w:hAnsi="Consolas" w:cs="Consolas"/>
+          <w:color w:val="CE9178"/>
+          <w:sz w:val="21"/>
+          <w:szCs w:val="21"/>
+        </w:rPr>
+        <w:t>(</w:t>
+      </w:r>
+      <w:proofErr w:type="spellStart"/>
+      <w:proofErr w:type="gramEnd"/>
       <w:r>
         <w:rPr>
           <w:rFonts w:ascii="Consolas" w:eastAsia="Times New Roman" w:hAnsi="Consolas" w:cs="Consolas"/>
@@ -1222,9 +904,72 @@
           <w:sz w:val="21"/>
           <w:szCs w:val="21"/>
         </w:rPr>
-        <w:t>css</w:t>
-      </w:r>
-      <w:proofErr w:type="spellEnd"/>
+        <w:t>gif</w:t>
+      </w:r>
+      <w:r>
+        <w:rPr>
+          <w:rFonts w:ascii="Consolas" w:eastAsia="Times New Roman" w:hAnsi="Consolas" w:cs="Consolas"/>
+          <w:color w:val="DCDCAA"/>
+          <w:sz w:val="21"/>
+          <w:szCs w:val="21"/>
+        </w:rPr>
+        <w:t>|</w:t>
+      </w:r>
+      <w:r>
+        <w:rPr>
+          <w:rFonts w:ascii="Consolas" w:eastAsia="Times New Roman" w:hAnsi="Consolas" w:cs="Consolas"/>
+          <w:color w:val="D16969"/>
+          <w:sz w:val="21"/>
+          <w:szCs w:val="21"/>
+        </w:rPr>
+        <w:t>svg</w:t>
+      </w:r>
+      <w:r>
+        <w:rPr>
+          <w:rFonts w:ascii="Consolas" w:eastAsia="Times New Roman" w:hAnsi="Consolas" w:cs="Consolas"/>
+          <w:color w:val="DCDCAA"/>
+          <w:sz w:val="21"/>
+          <w:szCs w:val="21"/>
+        </w:rPr>
+        <w:t>|</w:t>
+      </w:r>
+      <w:r>
+        <w:rPr>
+          <w:rFonts w:ascii="Consolas" w:eastAsia="Times New Roman" w:hAnsi="Consolas" w:cs="Consolas"/>
+          <w:color w:val="D16969"/>
+          <w:sz w:val="21"/>
+          <w:szCs w:val="21"/>
+        </w:rPr>
+        <w:t>jpg</w:t>
+      </w:r>
+      <w:r>
+        <w:rPr>
+          <w:rFonts w:ascii="Consolas" w:eastAsia="Times New Roman" w:hAnsi="Consolas" w:cs="Consolas"/>
+          <w:color w:val="DCDCAA"/>
+          <w:sz w:val="21"/>
+          <w:szCs w:val="21"/>
+        </w:rPr>
+        <w:t>|</w:t>
+      </w:r>
+      <w:r>
+        <w:rPr>
+          <w:rFonts w:ascii="Consolas" w:eastAsia="Times New Roman" w:hAnsi="Consolas" w:cs="Consolas"/>
+          <w:color w:val="D16969"/>
+          <w:sz w:val="21"/>
+          <w:szCs w:val="21"/>
+        </w:rPr>
+        <w:t>png</w:t>
+      </w:r>
+      <w:proofErr w:type="spellEnd"/>
+      <w:r>
+        <w:rPr>
+          <w:rFonts w:ascii="Consolas" w:eastAsia="Times New Roman" w:hAnsi="Consolas" w:cs="Consolas"/>
+          <w:color w:val="CE9178"/>
+          <w:sz w:val="21"/>
+          <w:szCs w:val="21"/>
+        </w:rPr>
+        <w:t>)</w:t>
+      </w:r>
       <w:r>
         <w:rPr>
           <w:rFonts w:ascii="Consolas" w:eastAsia="Times New Roman" w:hAnsi="Consolas" w:cs="Consolas"/>
@@ -1269,6 +1014,7 @@
           <w:szCs w:val="21"/>
         </w:rPr>
       </w:pPr>
+      <w:bookmarkStart w:id="0" w:name="_GoBack"/>
       <w:r>
         <w:rPr>
           <w:rFonts w:ascii="Consolas" w:eastAsia="Times New Roman" w:hAnsi="Consolas" w:cs="Consolas"/>
@@ -1303,49 +1049,19 @@
           <w:sz w:val="21"/>
           <w:szCs w:val="21"/>
         </w:rPr>
-        <w:t>"</w:t>
-      </w:r>
-      <w:proofErr w:type="spellStart"/>
-      <w:r>
-        <w:rPr>
-          <w:rFonts w:ascii="Consolas" w:eastAsia="Times New Roman" w:hAnsi="Consolas" w:cs="Consolas"/>
-          <w:color w:val="CE9178"/>
-          <w:sz w:val="21"/>
-          <w:szCs w:val="21"/>
-        </w:rPr>
-        <w:t>style-</w:t>
-      </w:r>
-      <w:proofErr w:type="gramStart"/>
-      <w:r>
-        <w:rPr>
-          <w:rFonts w:ascii="Consolas" w:eastAsia="Times New Roman" w:hAnsi="Consolas" w:cs="Consolas"/>
-          <w:color w:val="CE9178"/>
-          <w:sz w:val="21"/>
-          <w:szCs w:val="21"/>
-        </w:rPr>
-        <w:t>loader!css</w:t>
-      </w:r>
-      <w:proofErr w:type="gramEnd"/>
-      <w:r>
-        <w:rPr>
-          <w:rFonts w:ascii="Consolas" w:eastAsia="Times New Roman" w:hAnsi="Consolas" w:cs="Consolas"/>
-          <w:color w:val="CE9178"/>
-          <w:sz w:val="21"/>
-          <w:szCs w:val="21"/>
-        </w:rPr>
-        <w:t>-loader</w:t>
-      </w:r>
-      <w:proofErr w:type="spellEnd"/>
-      <w:r>
-        <w:rPr>
-          <w:rFonts w:ascii="Consolas" w:eastAsia="Times New Roman" w:hAnsi="Consolas" w:cs="Consolas"/>
-          <w:color w:val="CE9178"/>
-          <w:sz w:val="21"/>
-          <w:szCs w:val="21"/>
-        </w:rPr>
-        <w:t>"</w:t>
-      </w:r>
-    </w:p>
+        <w:t>"file-loader"</w:t>
+      </w:r>
+      <w:r>
+        <w:rPr>
+          <w:rFonts w:ascii="Consolas" w:eastAsia="Times New Roman" w:hAnsi="Consolas" w:cs="Consolas"/>
+          <w:color w:val="D4D4D4"/>
+          <w:sz w:val="21"/>
+          <w:szCs w:val="21"/>
+        </w:rPr>
+        <w:t>,</w:t>
+      </w:r>
+    </w:p>
+    <w:bookmarkEnd w:id="0"/>
     <w:p>
       <w:pPr>
         <w:pStyle w:val="ListParagraph"/>
@@ -1369,6 +1085,314 @@
           <w:sz w:val="21"/>
           <w:szCs w:val="21"/>
         </w:rPr>
+        <w:t xml:space="preserve">        }],</w:t>
+      </w:r>
+    </w:p>
+    <w:p>
+      <w:pPr>
+        <w:pStyle w:val="ListParagraph"/>
+        <w:numPr>
+          <w:ilvl w:val="1"/>
+          <w:numId w:val="1"/>
+        </w:numPr>
+      </w:pPr>
+      <w:r>
+        <w:t>Throw this after loader</w:t>
+      </w:r>
+      <w:r>
+        <w:t xml:space="preserve"> in webpack.config.js</w:t>
+      </w:r>
+      <w:r>
+        <w:t xml:space="preserve"> to let webpack load files</w:t>
+      </w:r>
+    </w:p>
+    <w:p>
+      <w:pPr>
+        <w:pStyle w:val="ListParagraph"/>
+        <w:numPr>
+          <w:ilvl w:val="0"/>
+          <w:numId w:val="1"/>
+        </w:numPr>
+        <w:rPr>
+          <w:rStyle w:val="Strong"/>
+          <w:b w:val="0"/>
+          <w:bCs w:val="0"/>
+        </w:rPr>
+      </w:pPr>
+      <w:r>
+        <w:rPr>
+          <w:rStyle w:val="Strong"/>
+        </w:rPr>
+        <w:t xml:space="preserve">--save style-loader </w:t>
+      </w:r>
+      <w:proofErr w:type="spellStart"/>
+      <w:r>
+        <w:rPr>
+          <w:rStyle w:val="Strong"/>
+        </w:rPr>
+        <w:t>css</w:t>
+      </w:r>
+      <w:proofErr w:type="spellEnd"/>
+      <w:r>
+        <w:rPr>
+          <w:rStyle w:val="Strong"/>
+        </w:rPr>
+        <w:t>-loader</w:t>
+      </w:r>
+    </w:p>
+    <w:p>
+      <w:pPr>
+        <w:pStyle w:val="ListParagraph"/>
+        <w:numPr>
+          <w:ilvl w:val="1"/>
+          <w:numId w:val="1"/>
+        </w:numPr>
+      </w:pPr>
+      <w:r>
+        <w:t xml:space="preserve">For </w:t>
+      </w:r>
+      <w:proofErr w:type="spellStart"/>
+      <w:r>
+        <w:t>css</w:t>
+      </w:r>
+      <w:proofErr w:type="spellEnd"/>
+      <w:r>
+        <w:t xml:space="preserve"> parsing in react</w:t>
+      </w:r>
+    </w:p>
+    <w:p>
+      <w:pPr>
+        <w:pStyle w:val="ListParagraph"/>
+        <w:numPr>
+          <w:ilvl w:val="0"/>
+          <w:numId w:val="1"/>
+        </w:numPr>
+        <w:shd w:val="clear" w:color="auto" w:fill="1E1E1E"/>
+        <w:spacing w:after="0" w:line="285" w:lineRule="atLeast"/>
+        <w:rPr>
+          <w:rFonts w:ascii="Consolas" w:eastAsia="Times New Roman" w:hAnsi="Consolas" w:cs="Consolas"/>
+          <w:color w:val="D4D4D4"/>
+          <w:sz w:val="21"/>
+          <w:szCs w:val="21"/>
+        </w:rPr>
+      </w:pPr>
+      <w:r>
+        <w:rPr>
+          <w:rFonts w:ascii="Consolas" w:eastAsia="Times New Roman" w:hAnsi="Consolas" w:cs="Consolas"/>
+          <w:color w:val="D4D4D4"/>
+          <w:sz w:val="21"/>
+          <w:szCs w:val="21"/>
+        </w:rPr>
+        <w:t>{</w:t>
+      </w:r>
+    </w:p>
+    <w:p>
+      <w:pPr>
+        <w:pStyle w:val="ListParagraph"/>
+        <w:numPr>
+          <w:ilvl w:val="0"/>
+          <w:numId w:val="1"/>
+        </w:numPr>
+        <w:shd w:val="clear" w:color="auto" w:fill="1E1E1E"/>
+        <w:spacing w:after="0" w:line="285" w:lineRule="atLeast"/>
+        <w:rPr>
+          <w:rFonts w:ascii="Consolas" w:eastAsia="Times New Roman" w:hAnsi="Consolas" w:cs="Consolas"/>
+          <w:color w:val="D4D4D4"/>
+          <w:sz w:val="21"/>
+          <w:szCs w:val="21"/>
+        </w:rPr>
+      </w:pPr>
+      <w:r>
+        <w:rPr>
+          <w:rFonts w:ascii="Consolas" w:eastAsia="Times New Roman" w:hAnsi="Consolas" w:cs="Consolas"/>
+          <w:color w:val="D4D4D4"/>
+          <w:sz w:val="21"/>
+          <w:szCs w:val="21"/>
+        </w:rPr>
+        <w:t xml:space="preserve">          </w:t>
+      </w:r>
+      <w:r>
+        <w:rPr>
+          <w:rFonts w:ascii="Consolas" w:eastAsia="Times New Roman" w:hAnsi="Consolas" w:cs="Consolas"/>
+          <w:color w:val="9CDCFE"/>
+          <w:sz w:val="21"/>
+          <w:szCs w:val="21"/>
+        </w:rPr>
+        <w:t>test:</w:t>
+      </w:r>
+      <w:r>
+        <w:rPr>
+          <w:rFonts w:ascii="Consolas" w:eastAsia="Times New Roman" w:hAnsi="Consolas" w:cs="Consolas"/>
+          <w:color w:val="D16969"/>
+          <w:sz w:val="21"/>
+          <w:szCs w:val="21"/>
+        </w:rPr>
+        <w:t xml:space="preserve"> /</w:t>
+      </w:r>
+      <w:r>
+        <w:rPr>
+          <w:rFonts w:ascii="Consolas" w:eastAsia="Times New Roman" w:hAnsi="Consolas" w:cs="Consolas"/>
+          <w:color w:val="D7BA7D"/>
+          <w:sz w:val="21"/>
+          <w:szCs w:val="21"/>
+        </w:rPr>
+        <w:t>\.</w:t>
+      </w:r>
+      <w:proofErr w:type="spellStart"/>
+      <w:r>
+        <w:rPr>
+          <w:rFonts w:ascii="Consolas" w:eastAsia="Times New Roman" w:hAnsi="Consolas" w:cs="Consolas"/>
+          <w:color w:val="D16969"/>
+          <w:sz w:val="21"/>
+          <w:szCs w:val="21"/>
+        </w:rPr>
+        <w:t>css</w:t>
+      </w:r>
+      <w:proofErr w:type="spellEnd"/>
+      <w:r>
+        <w:rPr>
+          <w:rFonts w:ascii="Consolas" w:eastAsia="Times New Roman" w:hAnsi="Consolas" w:cs="Consolas"/>
+          <w:color w:val="DCDCAA"/>
+          <w:sz w:val="21"/>
+          <w:szCs w:val="21"/>
+        </w:rPr>
+        <w:t>$</w:t>
+      </w:r>
+      <w:r>
+        <w:rPr>
+          <w:rFonts w:ascii="Consolas" w:eastAsia="Times New Roman" w:hAnsi="Consolas" w:cs="Consolas"/>
+          <w:color w:val="D16969"/>
+          <w:sz w:val="21"/>
+          <w:szCs w:val="21"/>
+        </w:rPr>
+        <w:t>/</w:t>
+      </w:r>
+      <w:r>
+        <w:rPr>
+          <w:rFonts w:ascii="Consolas" w:eastAsia="Times New Roman" w:hAnsi="Consolas" w:cs="Consolas"/>
+          <w:color w:val="D4D4D4"/>
+          <w:sz w:val="21"/>
+          <w:szCs w:val="21"/>
+        </w:rPr>
+        <w:t>,</w:t>
+      </w:r>
+    </w:p>
+    <w:p>
+      <w:pPr>
+        <w:pStyle w:val="ListParagraph"/>
+        <w:numPr>
+          <w:ilvl w:val="0"/>
+          <w:numId w:val="1"/>
+        </w:numPr>
+        <w:shd w:val="clear" w:color="auto" w:fill="1E1E1E"/>
+        <w:spacing w:after="0" w:line="285" w:lineRule="atLeast"/>
+        <w:rPr>
+          <w:rFonts w:ascii="Consolas" w:eastAsia="Times New Roman" w:hAnsi="Consolas" w:cs="Consolas"/>
+          <w:color w:val="D4D4D4"/>
+          <w:sz w:val="21"/>
+          <w:szCs w:val="21"/>
+        </w:rPr>
+      </w:pPr>
+      <w:r>
+        <w:rPr>
+          <w:rFonts w:ascii="Consolas" w:eastAsia="Times New Roman" w:hAnsi="Consolas" w:cs="Consolas"/>
+          <w:color w:val="D4D4D4"/>
+          <w:sz w:val="21"/>
+          <w:szCs w:val="21"/>
+        </w:rPr>
+        <w:t xml:space="preserve">          </w:t>
+      </w:r>
+      <w:r>
+        <w:rPr>
+          <w:rFonts w:ascii="Consolas" w:eastAsia="Times New Roman" w:hAnsi="Consolas" w:cs="Consolas"/>
+          <w:color w:val="9CDCFE"/>
+          <w:sz w:val="21"/>
+          <w:szCs w:val="21"/>
+        </w:rPr>
+        <w:t>loader:</w:t>
+      </w:r>
+      <w:r>
+        <w:rPr>
+          <w:rFonts w:ascii="Consolas" w:eastAsia="Times New Roman" w:hAnsi="Consolas" w:cs="Consolas"/>
+          <w:color w:val="D4D4D4"/>
+          <w:sz w:val="21"/>
+          <w:szCs w:val="21"/>
+        </w:rPr>
+        <w:t xml:space="preserve"> </w:t>
+      </w:r>
+      <w:r>
+        <w:rPr>
+          <w:rFonts w:ascii="Consolas" w:eastAsia="Times New Roman" w:hAnsi="Consolas" w:cs="Consolas"/>
+          <w:color w:val="CE9178"/>
+          <w:sz w:val="21"/>
+          <w:szCs w:val="21"/>
+        </w:rPr>
+        <w:t>"</w:t>
+      </w:r>
+      <w:proofErr w:type="spellStart"/>
+      <w:r>
+        <w:rPr>
+          <w:rFonts w:ascii="Consolas" w:eastAsia="Times New Roman" w:hAnsi="Consolas" w:cs="Consolas"/>
+          <w:color w:val="CE9178"/>
+          <w:sz w:val="21"/>
+          <w:szCs w:val="21"/>
+        </w:rPr>
+        <w:t>style-</w:t>
+      </w:r>
+      <w:proofErr w:type="gramStart"/>
+      <w:r>
+        <w:rPr>
+          <w:rFonts w:ascii="Consolas" w:eastAsia="Times New Roman" w:hAnsi="Consolas" w:cs="Consolas"/>
+          <w:color w:val="CE9178"/>
+          <w:sz w:val="21"/>
+          <w:szCs w:val="21"/>
+        </w:rPr>
+        <w:t>loader!css</w:t>
+      </w:r>
+      <w:proofErr w:type="gramEnd"/>
+      <w:r>
+        <w:rPr>
+          <w:rFonts w:ascii="Consolas" w:eastAsia="Times New Roman" w:hAnsi="Consolas" w:cs="Consolas"/>
+          <w:color w:val="CE9178"/>
+          <w:sz w:val="21"/>
+          <w:szCs w:val="21"/>
+        </w:rPr>
+        <w:t>-loader</w:t>
+      </w:r>
+      <w:proofErr w:type="spellEnd"/>
+      <w:r>
+        <w:rPr>
+          <w:rFonts w:ascii="Consolas" w:eastAsia="Times New Roman" w:hAnsi="Consolas" w:cs="Consolas"/>
+          <w:color w:val="CE9178"/>
+          <w:sz w:val="21"/>
+          <w:szCs w:val="21"/>
+        </w:rPr>
+        <w:t>"</w:t>
+      </w:r>
+    </w:p>
+    <w:p>
+      <w:pPr>
+        <w:pStyle w:val="ListParagraph"/>
+        <w:numPr>
+          <w:ilvl w:val="0"/>
+          <w:numId w:val="1"/>
+        </w:numPr>
+        <w:shd w:val="clear" w:color="auto" w:fill="1E1E1E"/>
+        <w:spacing w:after="0" w:line="285" w:lineRule="atLeast"/>
+        <w:rPr>
+          <w:rFonts w:ascii="Consolas" w:eastAsia="Times New Roman" w:hAnsi="Consolas" w:cs="Consolas"/>
+          <w:color w:val="D4D4D4"/>
+          <w:sz w:val="21"/>
+          <w:szCs w:val="21"/>
+        </w:rPr>
+      </w:pPr>
+      <w:r>
+        <w:rPr>
+          <w:rFonts w:ascii="Consolas" w:eastAsia="Times New Roman" w:hAnsi="Consolas" w:cs="Consolas"/>
+          <w:color w:val="D4D4D4"/>
+          <w:sz w:val="21"/>
+          <w:szCs w:val="21"/>
+        </w:rPr>
         <w:t xml:space="preserve">        },</w:t>
       </w:r>
     </w:p>
@@ -1457,6 +1481,7 @@
         </w:numPr>
       </w:pPr>
       <w:r>
+        <w:lastRenderedPageBreak/>
         <w:t>Created webpack.config.js file (empty)</w:t>
       </w:r>
     </w:p>
@@ -1469,7 +1494,6 @@
         </w:numPr>
       </w:pPr>
       <w:r>
-        <w:lastRenderedPageBreak/>
         <w:t xml:space="preserve">Copied webpack stuff into the config file (check </w:t>
       </w:r>
       <w:proofErr w:type="spellStart"/>
@@ -1868,6 +1892,7 @@
     <w:p/>
     <w:p>
       <w:r>
+        <w:lastRenderedPageBreak/>
         <w:t>TO DO</w:t>
       </w:r>
     </w:p>
@@ -1880,7 +1905,6 @@
         </w:numPr>
       </w:pPr>
       <w:r>
-        <w:lastRenderedPageBreak/>
         <w:t>Add images to amazon bucket</w:t>
       </w:r>
     </w:p>

</xml_diff>